<commit_message>
Finalizado versão 10 deo TCC
</commit_message>
<xml_diff>
--- a/AVS/Tips - v1.0.8.docx
+++ b/AVS/Tips - v1.0.8.docx
@@ -100,7 +100,7 @@
                 <v:stroke joinstyle="miter"/>
                 <v:path gradientshapeok="t" o:connecttype="rect"/>
               </v:shapetype>
-              <v:shape id="Text Box 12" o:spid="_x0000_s1026" type="#_x0000_t202" style="position:absolute;left:0;text-align:left;margin-left:414.9pt;margin-top:-37.55pt;width:21.05pt;height:20.4pt;z-index:251654656;visibility:visible;mso-wrap-style:square;mso-width-percent:0;mso-height-percent:0;mso-wrap-distance-left:9pt;mso-wrap-distance-top:0;mso-wrap-distance-right:9pt;mso-wrap-distance-bottom:0;mso-position-horizontal:absolute;mso-position-horizontal-relative:text;mso-position-vertical:absolute;mso-position-vertical-relative:text;mso-width-percent:0;mso-height-percent:0;mso-width-relative:page;mso-height-relative:page;v-text-anchor:top" o:gfxdata="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" stroked="f">
+              <v:shape id="Text Box 12" o:spid="_x0000_s1026" type="#_x0000_t202" style="position:absolute;left:0;text-align:left;margin-left:414.9pt;margin-top:-37.55pt;width:21.05pt;height:20.4pt;z-index:251654656;visibility:visible;mso-wrap-style:square;mso-width-percent:0;mso-height-percent:0;mso-wrap-distance-left:9pt;mso-wrap-distance-top:0;mso-wrap-distance-right:9pt;mso-wrap-distance-bottom:0;mso-position-horizontal:absolute;mso-position-horizontal-relative:text;mso-position-vertical:absolute;mso-position-vertical-relative:text;mso-width-percent:0;mso-height-percent:0;mso-width-relative:page;mso-height-relative:page;v-text-anchor:top" o:gfxdata="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" stroked="f">
                 <v:path arrowok="t"/>
                 <v:textbox>
                   <w:txbxContent>
@@ -1173,7 +1173,7 @@
           </mc:Choice>
           <mc:Fallback>
             <w:pict>
-              <v:shape w14:anchorId="540FC889" id="Text Box 11" o:spid="_x0000_s1027" type="#_x0000_t202" style="position:absolute;left:0;text-align:left;margin-left:212.45pt;margin-top:3pt;width:222.1pt;height:116.15pt;z-index:251653632;visibility:visible;mso-wrap-style:square;mso-width-percent:0;mso-height-percent:0;mso-wrap-distance-left:9pt;mso-wrap-distance-top:0;mso-wrap-distance-right:9pt;mso-wrap-distance-bottom:0;mso-position-horizontal:absolute;mso-position-horizontal-relative:text;mso-position-vertical:absolute;mso-position-vertical-relative:text;mso-width-percent:0;mso-height-percent:0;mso-width-relative:page;mso-height-relative:page;v-text-anchor:top" o:gfxdata="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" stroked="f">
+              <v:shape w14:anchorId="540FC889" id="Text Box 11" o:spid="_x0000_s1027" type="#_x0000_t202" style="position:absolute;left:0;text-align:left;margin-left:212.45pt;margin-top:3pt;width:222.1pt;height:116.15pt;z-index:251653632;visibility:visible;mso-wrap-style:square;mso-width-percent:0;mso-height-percent:0;mso-wrap-distance-left:9pt;mso-wrap-distance-top:0;mso-wrap-distance-right:9pt;mso-wrap-distance-bottom:0;mso-position-horizontal:absolute;mso-position-horizontal-relative:text;mso-position-vertical:absolute;mso-position-vertical-relative:text;mso-width-percent:0;mso-height-percent:0;mso-width-relative:page;mso-height-relative:page;v-text-anchor:top" o:gfxdata="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" stroked="f">
                 <v:path arrowok="t"/>
                 <v:textbox>
                   <w:txbxContent>
@@ -4125,36 +4125,858 @@
     </w:p>
     <w:p>
       <w:pPr>
-        <w:tabs>
-          <w:tab w:val="left" w:pos="7282"/>
-        </w:tabs>
-        <w:jc w:val="both"/>
-        <w:rPr>
-          <w:rFonts w:ascii="Times New Roman" w:hAnsi="Times New Roman"/>
-          <w:b/>
-          <w:sz w:val="24"/>
-          <w:szCs w:val="24"/>
-        </w:rPr>
-      </w:pPr>
-    </w:p>
-    <w:p>
-      <w:pPr>
-        <w:jc w:val="right"/>
-        <w:rPr>
-          <w:i/>
-          <w:highlight w:val="yellow"/>
-        </w:rPr>
-      </w:pPr>
-    </w:p>
-    <w:p>
-      <w:pPr>
-        <w:jc w:val="right"/>
-        <w:rPr>
-          <w:i/>
-          <w:highlight w:val="yellow"/>
-        </w:rPr>
-      </w:pPr>
-    </w:p>
+        <w:jc w:val="both"/>
+        <w:rPr>
+          <w:rFonts w:ascii="Times New Roman" w:hAnsi="Times New Roman"/>
+          <w:sz w:val="24"/>
+          <w:szCs w:val="24"/>
+        </w:rPr>
+      </w:pPr>
+    </w:p>
+    <w:p>
+      <w:pPr>
+        <w:jc w:val="both"/>
+        <w:rPr>
+          <w:rFonts w:ascii="Times New Roman" w:hAnsi="Times New Roman"/>
+          <w:sz w:val="24"/>
+          <w:szCs w:val="24"/>
+        </w:rPr>
+      </w:pPr>
+    </w:p>
+    <w:p>
+      <w:pPr>
+        <w:jc w:val="both"/>
+        <w:rPr>
+          <w:rFonts w:ascii="Times New Roman" w:hAnsi="Times New Roman"/>
+          <w:sz w:val="24"/>
+          <w:szCs w:val="24"/>
+        </w:rPr>
+      </w:pPr>
+      <w:bookmarkStart w:id="3" w:name="_Hlk19976657"/>
+      <w:r>
+        <w:rPr>
+          <w:rFonts w:ascii="Times New Roman" w:hAnsi="Times New Roman"/>
+          <w:sz w:val="24"/>
+          <w:szCs w:val="24"/>
+        </w:rPr>
+        <w:t>Código</w:t>
+      </w:r>
+      <w:r>
+        <w:rPr>
+          <w:rFonts w:ascii="Times New Roman" w:hAnsi="Times New Roman"/>
+          <w:sz w:val="24"/>
+          <w:szCs w:val="24"/>
+        </w:rPr>
+        <w:t xml:space="preserve"> 1 – </w:t>
+      </w:r>
+      <w:r>
+        <w:rPr>
+          <w:rFonts w:ascii="Times New Roman" w:hAnsi="Times New Roman"/>
+          <w:sz w:val="24"/>
+          <w:szCs w:val="24"/>
+        </w:rPr>
+        <w:t>Configuração do Firebase</w:t>
+      </w:r>
+      <w:r>
+        <w:rPr>
+          <w:rFonts w:ascii="Times New Roman" w:hAnsi="Times New Roman"/>
+          <w:sz w:val="24"/>
+          <w:szCs w:val="24"/>
+        </w:rPr>
+        <w:t xml:space="preserve"> ............................................................................ </w:t>
+      </w:r>
+      <w:r>
+        <w:rPr>
+          <w:rFonts w:ascii="Times New Roman" w:hAnsi="Times New Roman"/>
+          <w:sz w:val="24"/>
+          <w:szCs w:val="24"/>
+        </w:rPr>
+        <w:t>37</w:t>
+      </w:r>
+    </w:p>
+    <w:p>
+      <w:pPr>
+        <w:jc w:val="both"/>
+        <w:rPr>
+          <w:rFonts w:ascii="Times New Roman" w:hAnsi="Times New Roman"/>
+          <w:sz w:val="24"/>
+          <w:szCs w:val="24"/>
+        </w:rPr>
+      </w:pPr>
+      <w:r>
+        <w:rPr>
+          <w:rFonts w:ascii="Times New Roman" w:hAnsi="Times New Roman"/>
+          <w:sz w:val="24"/>
+          <w:szCs w:val="24"/>
+        </w:rPr>
+        <w:t>Código</w:t>
+      </w:r>
+      <w:r>
+        <w:rPr>
+          <w:rFonts w:ascii="Times New Roman" w:hAnsi="Times New Roman"/>
+          <w:sz w:val="24"/>
+          <w:szCs w:val="24"/>
+        </w:rPr>
+        <w:t xml:space="preserve"> 2 –</w:t>
+      </w:r>
+      <w:r>
+        <w:rPr>
+          <w:rFonts w:ascii="Times New Roman" w:hAnsi="Times New Roman"/>
+          <w:sz w:val="24"/>
+          <w:szCs w:val="24"/>
+        </w:rPr>
+        <w:t xml:space="preserve"> Importando o plugin do Firebase </w:t>
+      </w:r>
+      <w:r>
+        <w:rPr>
+          <w:rFonts w:ascii="Times New Roman" w:hAnsi="Times New Roman"/>
+          <w:sz w:val="24"/>
+          <w:szCs w:val="24"/>
+        </w:rPr>
+        <w:t xml:space="preserve">.................................................................. </w:t>
+      </w:r>
+      <w:r>
+        <w:rPr>
+          <w:rFonts w:ascii="Times New Roman" w:hAnsi="Times New Roman"/>
+          <w:sz w:val="24"/>
+          <w:szCs w:val="24"/>
+        </w:rPr>
+        <w:t>37</w:t>
+      </w:r>
+    </w:p>
+    <w:p>
+      <w:pPr>
+        <w:jc w:val="both"/>
+        <w:rPr>
+          <w:rFonts w:ascii="Times New Roman" w:hAnsi="Times New Roman"/>
+          <w:sz w:val="24"/>
+          <w:szCs w:val="24"/>
+        </w:rPr>
+      </w:pPr>
+      <w:r>
+        <w:rPr>
+          <w:rFonts w:ascii="Times New Roman" w:hAnsi="Times New Roman"/>
+          <w:sz w:val="24"/>
+          <w:szCs w:val="24"/>
+        </w:rPr>
+        <w:t>Código</w:t>
+      </w:r>
+      <w:r>
+        <w:rPr>
+          <w:rFonts w:ascii="Times New Roman" w:hAnsi="Times New Roman"/>
+          <w:sz w:val="24"/>
+          <w:szCs w:val="24"/>
+        </w:rPr>
+        <w:t xml:space="preserve"> 3 – </w:t>
+      </w:r>
+      <w:r>
+        <w:rPr>
+          <w:rFonts w:ascii="Times New Roman" w:hAnsi="Times New Roman"/>
+          <w:sz w:val="24"/>
+          <w:szCs w:val="24"/>
+        </w:rPr>
+        <w:t xml:space="preserve">Criação do menu </w:t>
+      </w:r>
+      <w:r>
+        <w:rPr>
+          <w:rFonts w:ascii="Times New Roman" w:hAnsi="Times New Roman"/>
+          <w:sz w:val="24"/>
+          <w:szCs w:val="24"/>
+        </w:rPr>
+        <w:t xml:space="preserve">........................................................................................... </w:t>
+      </w:r>
+      <w:r>
+        <w:rPr>
+          <w:rFonts w:ascii="Times New Roman" w:hAnsi="Times New Roman"/>
+          <w:sz w:val="24"/>
+          <w:szCs w:val="24"/>
+        </w:rPr>
+        <w:t>39</w:t>
+      </w:r>
+    </w:p>
+    <w:p>
+      <w:pPr>
+        <w:jc w:val="both"/>
+        <w:rPr>
+          <w:rFonts w:ascii="Times New Roman" w:hAnsi="Times New Roman"/>
+          <w:sz w:val="24"/>
+          <w:szCs w:val="24"/>
+        </w:rPr>
+      </w:pPr>
+      <w:r>
+        <w:rPr>
+          <w:rFonts w:ascii="Times New Roman" w:hAnsi="Times New Roman"/>
+          <w:sz w:val="24"/>
+          <w:szCs w:val="24"/>
+        </w:rPr>
+        <w:t>Código</w:t>
+      </w:r>
+      <w:r>
+        <w:rPr>
+          <w:rFonts w:ascii="Times New Roman" w:hAnsi="Times New Roman"/>
+          <w:sz w:val="24"/>
+          <w:szCs w:val="24"/>
+        </w:rPr>
+        <w:t xml:space="preserve"> </w:t>
+      </w:r>
+      <w:r>
+        <w:rPr>
+          <w:rFonts w:ascii="Times New Roman" w:hAnsi="Times New Roman"/>
+          <w:sz w:val="24"/>
+          <w:szCs w:val="24"/>
+        </w:rPr>
+        <w:t>4</w:t>
+      </w:r>
+      <w:r>
+        <w:rPr>
+          <w:rFonts w:ascii="Times New Roman" w:hAnsi="Times New Roman"/>
+          <w:sz w:val="24"/>
+          <w:szCs w:val="24"/>
+        </w:rPr>
+        <w:t xml:space="preserve"> – </w:t>
+      </w:r>
+      <w:r>
+        <w:rPr>
+          <w:rFonts w:ascii="Times New Roman" w:hAnsi="Times New Roman"/>
+          <w:sz w:val="24"/>
+          <w:szCs w:val="24"/>
+        </w:rPr>
+        <w:t>Tela de Login ..............................</w:t>
+      </w:r>
+      <w:r>
+        <w:rPr>
+          <w:rFonts w:ascii="Times New Roman" w:hAnsi="Times New Roman"/>
+          <w:sz w:val="24"/>
+          <w:szCs w:val="24"/>
+        </w:rPr>
+        <w:t xml:space="preserve">................................................................. </w:t>
+      </w:r>
+      <w:r>
+        <w:rPr>
+          <w:rFonts w:ascii="Times New Roman" w:hAnsi="Times New Roman"/>
+          <w:sz w:val="24"/>
+          <w:szCs w:val="24"/>
+        </w:rPr>
+        <w:t>40</w:t>
+      </w:r>
+    </w:p>
+    <w:p>
+      <w:pPr>
+        <w:jc w:val="both"/>
+        <w:rPr>
+          <w:rFonts w:ascii="Times New Roman" w:hAnsi="Times New Roman"/>
+          <w:sz w:val="24"/>
+          <w:szCs w:val="24"/>
+        </w:rPr>
+      </w:pPr>
+      <w:r>
+        <w:rPr>
+          <w:rFonts w:ascii="Times New Roman" w:hAnsi="Times New Roman"/>
+          <w:sz w:val="24"/>
+          <w:szCs w:val="24"/>
+        </w:rPr>
+        <w:t>Código</w:t>
+      </w:r>
+      <w:r>
+        <w:rPr>
+          <w:rFonts w:ascii="Times New Roman" w:hAnsi="Times New Roman"/>
+          <w:sz w:val="24"/>
+          <w:szCs w:val="24"/>
+        </w:rPr>
+        <w:t xml:space="preserve"> </w:t>
+      </w:r>
+      <w:r>
+        <w:rPr>
+          <w:rFonts w:ascii="Times New Roman" w:hAnsi="Times New Roman"/>
+          <w:sz w:val="24"/>
+          <w:szCs w:val="24"/>
+        </w:rPr>
+        <w:t>5</w:t>
+      </w:r>
+      <w:r>
+        <w:rPr>
+          <w:rFonts w:ascii="Times New Roman" w:hAnsi="Times New Roman"/>
+          <w:sz w:val="24"/>
+          <w:szCs w:val="24"/>
+        </w:rPr>
+        <w:t xml:space="preserve"> – </w:t>
+      </w:r>
+      <w:r>
+        <w:rPr>
+          <w:rFonts w:ascii="Times New Roman" w:hAnsi="Times New Roman"/>
+          <w:sz w:val="24"/>
+          <w:szCs w:val="24"/>
+        </w:rPr>
+        <w:t>Método de Login</w:t>
+      </w:r>
+      <w:r>
+        <w:rPr>
+          <w:rFonts w:ascii="Times New Roman" w:hAnsi="Times New Roman"/>
+          <w:sz w:val="24"/>
+          <w:szCs w:val="24"/>
+        </w:rPr>
+        <w:t xml:space="preserve"> </w:t>
+      </w:r>
+      <w:r>
+        <w:rPr>
+          <w:rFonts w:ascii="Times New Roman" w:hAnsi="Times New Roman"/>
+          <w:sz w:val="24"/>
+          <w:szCs w:val="24"/>
+        </w:rPr>
+        <w:t>........................</w:t>
+      </w:r>
+      <w:r>
+        <w:rPr>
+          <w:rFonts w:ascii="Times New Roman" w:hAnsi="Times New Roman"/>
+          <w:sz w:val="24"/>
+          <w:szCs w:val="24"/>
+        </w:rPr>
+        <w:t>............................................</w:t>
+      </w:r>
+      <w:r>
+        <w:rPr>
+          <w:rFonts w:ascii="Times New Roman" w:hAnsi="Times New Roman"/>
+          <w:sz w:val="24"/>
+          <w:szCs w:val="24"/>
+        </w:rPr>
+        <w:t>.</w:t>
+      </w:r>
+      <w:r>
+        <w:rPr>
+          <w:rFonts w:ascii="Times New Roman" w:hAnsi="Times New Roman"/>
+          <w:sz w:val="24"/>
+          <w:szCs w:val="24"/>
+        </w:rPr>
+        <w:t xml:space="preserve">..................... </w:t>
+      </w:r>
+      <w:r>
+        <w:rPr>
+          <w:rFonts w:ascii="Times New Roman" w:hAnsi="Times New Roman"/>
+          <w:sz w:val="24"/>
+          <w:szCs w:val="24"/>
+        </w:rPr>
+        <w:t>41</w:t>
+      </w:r>
+    </w:p>
+    <w:p>
+      <w:pPr>
+        <w:jc w:val="both"/>
+        <w:rPr>
+          <w:rFonts w:ascii="Times New Roman" w:hAnsi="Times New Roman"/>
+          <w:sz w:val="24"/>
+          <w:szCs w:val="24"/>
+        </w:rPr>
+      </w:pPr>
+      <w:r>
+        <w:rPr>
+          <w:rFonts w:ascii="Times New Roman" w:hAnsi="Times New Roman"/>
+          <w:sz w:val="24"/>
+          <w:szCs w:val="24"/>
+        </w:rPr>
+        <w:t>Código</w:t>
+      </w:r>
+      <w:r>
+        <w:rPr>
+          <w:rFonts w:ascii="Times New Roman" w:hAnsi="Times New Roman"/>
+          <w:sz w:val="24"/>
+          <w:szCs w:val="24"/>
+        </w:rPr>
+        <w:t xml:space="preserve"> </w:t>
+      </w:r>
+      <w:r>
+        <w:rPr>
+          <w:rFonts w:ascii="Times New Roman" w:hAnsi="Times New Roman"/>
+          <w:sz w:val="24"/>
+          <w:szCs w:val="24"/>
+        </w:rPr>
+        <w:t>6</w:t>
+      </w:r>
+      <w:r>
+        <w:rPr>
+          <w:rFonts w:ascii="Times New Roman" w:hAnsi="Times New Roman"/>
+          <w:sz w:val="24"/>
+          <w:szCs w:val="24"/>
+        </w:rPr>
+        <w:t xml:space="preserve"> –</w:t>
+      </w:r>
+      <w:r>
+        <w:rPr>
+          <w:rFonts w:ascii="Times New Roman" w:hAnsi="Times New Roman"/>
+          <w:sz w:val="24"/>
+          <w:szCs w:val="24"/>
+        </w:rPr>
+        <w:t xml:space="preserve"> Autenticação no Firebase </w:t>
+      </w:r>
+      <w:r>
+        <w:rPr>
+          <w:rFonts w:ascii="Times New Roman" w:hAnsi="Times New Roman"/>
+          <w:sz w:val="24"/>
+          <w:szCs w:val="24"/>
+        </w:rPr>
+        <w:t xml:space="preserve">............................................................................. </w:t>
+      </w:r>
+      <w:r>
+        <w:rPr>
+          <w:rFonts w:ascii="Times New Roman" w:hAnsi="Times New Roman"/>
+          <w:sz w:val="24"/>
+          <w:szCs w:val="24"/>
+        </w:rPr>
+        <w:t>41</w:t>
+      </w:r>
+    </w:p>
+    <w:p>
+      <w:pPr>
+        <w:jc w:val="both"/>
+        <w:rPr>
+          <w:rFonts w:ascii="Times New Roman" w:hAnsi="Times New Roman"/>
+          <w:sz w:val="24"/>
+          <w:szCs w:val="24"/>
+        </w:rPr>
+      </w:pPr>
+      <w:r>
+        <w:rPr>
+          <w:rFonts w:ascii="Times New Roman" w:hAnsi="Times New Roman"/>
+          <w:sz w:val="24"/>
+          <w:szCs w:val="24"/>
+        </w:rPr>
+        <w:t>Código</w:t>
+      </w:r>
+      <w:r>
+        <w:rPr>
+          <w:rFonts w:ascii="Times New Roman" w:hAnsi="Times New Roman"/>
+          <w:sz w:val="24"/>
+          <w:szCs w:val="24"/>
+        </w:rPr>
+        <w:t xml:space="preserve"> </w:t>
+      </w:r>
+      <w:r>
+        <w:rPr>
+          <w:rFonts w:ascii="Times New Roman" w:hAnsi="Times New Roman"/>
+          <w:sz w:val="24"/>
+          <w:szCs w:val="24"/>
+        </w:rPr>
+        <w:t>7</w:t>
+      </w:r>
+      <w:r>
+        <w:rPr>
+          <w:rFonts w:ascii="Times New Roman" w:hAnsi="Times New Roman"/>
+          <w:sz w:val="24"/>
+          <w:szCs w:val="24"/>
+        </w:rPr>
+        <w:t xml:space="preserve"> – </w:t>
+      </w:r>
+      <w:r>
+        <w:rPr>
+          <w:rFonts w:ascii="Times New Roman" w:hAnsi="Times New Roman"/>
+          <w:sz w:val="24"/>
+          <w:szCs w:val="24"/>
+        </w:rPr>
+        <w:t>Tela de cadastro ...............</w:t>
+      </w:r>
+      <w:r>
+        <w:rPr>
+          <w:rFonts w:ascii="Times New Roman" w:hAnsi="Times New Roman"/>
+          <w:sz w:val="24"/>
+          <w:szCs w:val="24"/>
+        </w:rPr>
+        <w:t xml:space="preserve">............................................................................ </w:t>
+      </w:r>
+      <w:r>
+        <w:rPr>
+          <w:rFonts w:ascii="Times New Roman" w:hAnsi="Times New Roman"/>
+          <w:sz w:val="24"/>
+          <w:szCs w:val="24"/>
+        </w:rPr>
+        <w:t>42</w:t>
+      </w:r>
+    </w:p>
+    <w:p>
+      <w:pPr>
+        <w:jc w:val="both"/>
+        <w:rPr>
+          <w:rFonts w:ascii="Times New Roman" w:hAnsi="Times New Roman"/>
+          <w:sz w:val="24"/>
+          <w:szCs w:val="24"/>
+        </w:rPr>
+      </w:pPr>
+      <w:r>
+        <w:rPr>
+          <w:rFonts w:ascii="Times New Roman" w:hAnsi="Times New Roman"/>
+          <w:sz w:val="24"/>
+          <w:szCs w:val="24"/>
+        </w:rPr>
+        <w:t>Código</w:t>
+      </w:r>
+      <w:r>
+        <w:rPr>
+          <w:rFonts w:ascii="Times New Roman" w:hAnsi="Times New Roman"/>
+          <w:sz w:val="24"/>
+          <w:szCs w:val="24"/>
+        </w:rPr>
+        <w:t xml:space="preserve"> </w:t>
+      </w:r>
+      <w:r>
+        <w:rPr>
+          <w:rFonts w:ascii="Times New Roman" w:hAnsi="Times New Roman"/>
+          <w:sz w:val="24"/>
+          <w:szCs w:val="24"/>
+        </w:rPr>
+        <w:t>8</w:t>
+      </w:r>
+      <w:r>
+        <w:rPr>
+          <w:rFonts w:ascii="Times New Roman" w:hAnsi="Times New Roman"/>
+          <w:sz w:val="24"/>
+          <w:szCs w:val="24"/>
+        </w:rPr>
+        <w:t xml:space="preserve"> – </w:t>
+      </w:r>
+      <w:r>
+        <w:rPr>
+          <w:rFonts w:ascii="Times New Roman" w:hAnsi="Times New Roman"/>
+          <w:sz w:val="24"/>
+          <w:szCs w:val="24"/>
+        </w:rPr>
+        <w:t xml:space="preserve">Criação de nova conta </w:t>
+      </w:r>
+      <w:r>
+        <w:rPr>
+          <w:rFonts w:ascii="Times New Roman" w:hAnsi="Times New Roman"/>
+          <w:sz w:val="24"/>
+          <w:szCs w:val="24"/>
+        </w:rPr>
+        <w:t>.......</w:t>
+      </w:r>
+      <w:r>
+        <w:rPr>
+          <w:rFonts w:ascii="Times New Roman" w:hAnsi="Times New Roman"/>
+          <w:sz w:val="24"/>
+          <w:szCs w:val="24"/>
+        </w:rPr>
+        <w:t xml:space="preserve">............................................................................ </w:t>
+      </w:r>
+      <w:r>
+        <w:rPr>
+          <w:rFonts w:ascii="Times New Roman" w:hAnsi="Times New Roman"/>
+          <w:sz w:val="24"/>
+          <w:szCs w:val="24"/>
+        </w:rPr>
+        <w:t>42</w:t>
+      </w:r>
+    </w:p>
+    <w:p>
+      <w:pPr>
+        <w:jc w:val="both"/>
+        <w:rPr>
+          <w:rFonts w:ascii="Times New Roman" w:hAnsi="Times New Roman"/>
+          <w:sz w:val="24"/>
+          <w:szCs w:val="24"/>
+        </w:rPr>
+      </w:pPr>
+      <w:r>
+        <w:rPr>
+          <w:rFonts w:ascii="Times New Roman" w:hAnsi="Times New Roman"/>
+          <w:sz w:val="24"/>
+          <w:szCs w:val="24"/>
+        </w:rPr>
+        <w:t>Código</w:t>
+      </w:r>
+      <w:r>
+        <w:rPr>
+          <w:rFonts w:ascii="Times New Roman" w:hAnsi="Times New Roman"/>
+          <w:sz w:val="24"/>
+          <w:szCs w:val="24"/>
+        </w:rPr>
+        <w:t xml:space="preserve"> </w:t>
+      </w:r>
+      <w:r>
+        <w:rPr>
+          <w:rFonts w:ascii="Times New Roman" w:hAnsi="Times New Roman"/>
+          <w:sz w:val="24"/>
+          <w:szCs w:val="24"/>
+        </w:rPr>
+        <w:t>9</w:t>
+      </w:r>
+      <w:r>
+        <w:rPr>
+          <w:rFonts w:ascii="Times New Roman" w:hAnsi="Times New Roman"/>
+          <w:sz w:val="24"/>
+          <w:szCs w:val="24"/>
+        </w:rPr>
+        <w:t xml:space="preserve"> – </w:t>
+      </w:r>
+      <w:r>
+        <w:rPr>
+          <w:rFonts w:ascii="Times New Roman" w:hAnsi="Times New Roman"/>
+          <w:sz w:val="24"/>
+          <w:szCs w:val="24"/>
+        </w:rPr>
+        <w:t xml:space="preserve">Salvando os dados usuário </w:t>
+      </w:r>
+      <w:r>
+        <w:rPr>
+          <w:rFonts w:ascii="Times New Roman" w:hAnsi="Times New Roman"/>
+          <w:sz w:val="24"/>
+          <w:szCs w:val="24"/>
+        </w:rPr>
+        <w:t>............</w:t>
+      </w:r>
+      <w:r>
+        <w:rPr>
+          <w:rFonts w:ascii="Times New Roman" w:hAnsi="Times New Roman"/>
+          <w:sz w:val="24"/>
+          <w:szCs w:val="24"/>
+        </w:rPr>
+        <w:t xml:space="preserve">................................................................ </w:t>
+      </w:r>
+      <w:r>
+        <w:rPr>
+          <w:rFonts w:ascii="Times New Roman" w:hAnsi="Times New Roman"/>
+          <w:sz w:val="24"/>
+          <w:szCs w:val="24"/>
+        </w:rPr>
+        <w:t>4</w:t>
+      </w:r>
+      <w:r>
+        <w:rPr>
+          <w:rFonts w:ascii="Times New Roman" w:hAnsi="Times New Roman"/>
+          <w:sz w:val="24"/>
+          <w:szCs w:val="24"/>
+        </w:rPr>
+        <w:t>3</w:t>
+      </w:r>
+    </w:p>
+    <w:p>
+      <w:pPr>
+        <w:jc w:val="both"/>
+        <w:rPr>
+          <w:rFonts w:ascii="Times New Roman" w:hAnsi="Times New Roman"/>
+          <w:sz w:val="24"/>
+          <w:szCs w:val="24"/>
+        </w:rPr>
+      </w:pPr>
+      <w:r>
+        <w:rPr>
+          <w:rFonts w:ascii="Times New Roman" w:hAnsi="Times New Roman"/>
+          <w:sz w:val="24"/>
+          <w:szCs w:val="24"/>
+        </w:rPr>
+        <w:t>Código</w:t>
+      </w:r>
+      <w:r>
+        <w:rPr>
+          <w:rFonts w:ascii="Times New Roman" w:hAnsi="Times New Roman"/>
+          <w:sz w:val="24"/>
+          <w:szCs w:val="24"/>
+        </w:rPr>
+        <w:t xml:space="preserve"> </w:t>
+      </w:r>
+      <w:r>
+        <w:rPr>
+          <w:rFonts w:ascii="Times New Roman" w:hAnsi="Times New Roman"/>
+          <w:sz w:val="24"/>
+          <w:szCs w:val="24"/>
+        </w:rPr>
+        <w:t>10</w:t>
+      </w:r>
+      <w:r>
+        <w:rPr>
+          <w:rFonts w:ascii="Times New Roman" w:hAnsi="Times New Roman"/>
+          <w:sz w:val="24"/>
+          <w:szCs w:val="24"/>
+        </w:rPr>
+        <w:t xml:space="preserve"> – </w:t>
+      </w:r>
+      <w:r>
+        <w:rPr>
+          <w:rFonts w:ascii="Times New Roman" w:hAnsi="Times New Roman"/>
+          <w:sz w:val="24"/>
+          <w:szCs w:val="24"/>
+        </w:rPr>
+        <w:t>Buscando perfis</w:t>
+      </w:r>
+      <w:r>
+        <w:rPr>
+          <w:rFonts w:ascii="Times New Roman" w:hAnsi="Times New Roman"/>
+          <w:sz w:val="24"/>
+          <w:szCs w:val="24"/>
+        </w:rPr>
+        <w:t xml:space="preserve"> ...............</w:t>
+      </w:r>
+      <w:r>
+        <w:rPr>
+          <w:rFonts w:ascii="Times New Roman" w:hAnsi="Times New Roman"/>
+          <w:sz w:val="24"/>
+          <w:szCs w:val="24"/>
+        </w:rPr>
+        <w:t xml:space="preserve">........................................................................... </w:t>
+      </w:r>
+      <w:r>
+        <w:rPr>
+          <w:rFonts w:ascii="Times New Roman" w:hAnsi="Times New Roman"/>
+          <w:sz w:val="24"/>
+          <w:szCs w:val="24"/>
+        </w:rPr>
+        <w:t>4</w:t>
+      </w:r>
+      <w:r>
+        <w:rPr>
+          <w:rFonts w:ascii="Times New Roman" w:hAnsi="Times New Roman"/>
+          <w:sz w:val="24"/>
+          <w:szCs w:val="24"/>
+        </w:rPr>
+        <w:t>3</w:t>
+      </w:r>
+    </w:p>
+    <w:p>
+      <w:pPr>
+        <w:jc w:val="both"/>
+        <w:rPr>
+          <w:rFonts w:ascii="Times New Roman" w:hAnsi="Times New Roman"/>
+          <w:sz w:val="24"/>
+          <w:szCs w:val="24"/>
+        </w:rPr>
+      </w:pPr>
+      <w:r>
+        <w:rPr>
+          <w:rFonts w:ascii="Times New Roman" w:hAnsi="Times New Roman"/>
+          <w:sz w:val="24"/>
+          <w:szCs w:val="24"/>
+        </w:rPr>
+        <w:t>Código</w:t>
+      </w:r>
+      <w:r>
+        <w:rPr>
+          <w:rFonts w:ascii="Times New Roman" w:hAnsi="Times New Roman"/>
+          <w:sz w:val="24"/>
+          <w:szCs w:val="24"/>
+        </w:rPr>
+        <w:t xml:space="preserve"> </w:t>
+      </w:r>
+      <w:r>
+        <w:rPr>
+          <w:rFonts w:ascii="Times New Roman" w:hAnsi="Times New Roman"/>
+          <w:sz w:val="24"/>
+          <w:szCs w:val="24"/>
+        </w:rPr>
+        <w:t>11</w:t>
+      </w:r>
+      <w:r>
+        <w:rPr>
+          <w:rFonts w:ascii="Times New Roman" w:hAnsi="Times New Roman"/>
+          <w:sz w:val="24"/>
+          <w:szCs w:val="24"/>
+        </w:rPr>
+        <w:t xml:space="preserve"> – </w:t>
+      </w:r>
+      <w:r>
+        <w:rPr>
+          <w:rFonts w:ascii="Times New Roman" w:hAnsi="Times New Roman"/>
+          <w:sz w:val="24"/>
+          <w:szCs w:val="24"/>
+        </w:rPr>
+        <w:t>Tela de cadastro ...............</w:t>
+      </w:r>
+      <w:r>
+        <w:rPr>
+          <w:rFonts w:ascii="Times New Roman" w:hAnsi="Times New Roman"/>
+          <w:sz w:val="24"/>
+          <w:szCs w:val="24"/>
+        </w:rPr>
+        <w:t>..............................................</w:t>
+      </w:r>
+      <w:r>
+        <w:rPr>
+          <w:rFonts w:ascii="Times New Roman" w:hAnsi="Times New Roman"/>
+          <w:sz w:val="24"/>
+          <w:szCs w:val="24"/>
+        </w:rPr>
+        <w:t>.</w:t>
+      </w:r>
+      <w:r>
+        <w:rPr>
+          <w:rFonts w:ascii="Times New Roman" w:hAnsi="Times New Roman"/>
+          <w:sz w:val="24"/>
+          <w:szCs w:val="24"/>
+        </w:rPr>
+        <w:t xml:space="preserve">........................... </w:t>
+      </w:r>
+      <w:r>
+        <w:rPr>
+          <w:rFonts w:ascii="Times New Roman" w:hAnsi="Times New Roman"/>
+          <w:sz w:val="24"/>
+          <w:szCs w:val="24"/>
+        </w:rPr>
+        <w:t>42</w:t>
+      </w:r>
+    </w:p>
+    <w:p>
+      <w:pPr>
+        <w:jc w:val="both"/>
+        <w:rPr>
+          <w:rFonts w:ascii="Times New Roman" w:hAnsi="Times New Roman"/>
+          <w:sz w:val="24"/>
+          <w:szCs w:val="24"/>
+        </w:rPr>
+      </w:pPr>
+      <w:r>
+        <w:rPr>
+          <w:rFonts w:ascii="Times New Roman" w:hAnsi="Times New Roman"/>
+          <w:sz w:val="24"/>
+          <w:szCs w:val="24"/>
+        </w:rPr>
+        <w:t>Código</w:t>
+      </w:r>
+      <w:r>
+        <w:rPr>
+          <w:rFonts w:ascii="Times New Roman" w:hAnsi="Times New Roman"/>
+          <w:sz w:val="24"/>
+          <w:szCs w:val="24"/>
+        </w:rPr>
+        <w:t xml:space="preserve"> </w:t>
+      </w:r>
+      <w:r>
+        <w:rPr>
+          <w:rFonts w:ascii="Times New Roman" w:hAnsi="Times New Roman"/>
+          <w:sz w:val="24"/>
+          <w:szCs w:val="24"/>
+        </w:rPr>
+        <w:t xml:space="preserve">12 </w:t>
+      </w:r>
+      <w:r>
+        <w:rPr>
+          <w:rFonts w:ascii="Times New Roman" w:hAnsi="Times New Roman"/>
+          <w:sz w:val="24"/>
+          <w:szCs w:val="24"/>
+        </w:rPr>
+        <w:t xml:space="preserve">– </w:t>
+      </w:r>
+      <w:r>
+        <w:rPr>
+          <w:rFonts w:ascii="Times New Roman" w:hAnsi="Times New Roman"/>
+          <w:sz w:val="24"/>
+          <w:szCs w:val="24"/>
+        </w:rPr>
+        <w:t>Tela de cadastro ...............</w:t>
+      </w:r>
+      <w:r>
+        <w:rPr>
+          <w:rFonts w:ascii="Times New Roman" w:hAnsi="Times New Roman"/>
+          <w:sz w:val="24"/>
+          <w:szCs w:val="24"/>
+        </w:rPr>
+        <w:t xml:space="preserve">.......................................................................... </w:t>
+      </w:r>
+      <w:r>
+        <w:rPr>
+          <w:rFonts w:ascii="Times New Roman" w:hAnsi="Times New Roman"/>
+          <w:sz w:val="24"/>
+          <w:szCs w:val="24"/>
+        </w:rPr>
+        <w:t>42</w:t>
+      </w:r>
+    </w:p>
+    <w:bookmarkEnd w:id="3"/>
     <w:p>
       <w:pPr>
         <w:jc w:val="center"/>
@@ -4264,7 +5086,7 @@
         </w:rPr>
         <w:t>L</w:t>
       </w:r>
-      <w:bookmarkStart w:id="3" w:name="_Hlk17555077"/>
+      <w:bookmarkStart w:id="4" w:name="_Hlk17555077"/>
       <w:r>
         <w:rPr>
           <w:rFonts w:ascii="Times New Roman" w:hAnsi="Times New Roman"/>
@@ -4294,6 +5116,16 @@
           <w:szCs w:val="24"/>
         </w:rPr>
       </w:pPr>
+    </w:p>
+    <w:p>
+      <w:pPr>
+        <w:jc w:val="both"/>
+        <w:rPr>
+          <w:rFonts w:ascii="Times New Roman" w:hAnsi="Times New Roman"/>
+          <w:sz w:val="24"/>
+          <w:szCs w:val="24"/>
+        </w:rPr>
+      </w:pPr>
       <w:r>
         <w:rPr>
           <w:rFonts w:ascii="Times New Roman" w:hAnsi="Times New Roman"/>
@@ -4308,7 +5140,23 @@
           <w:sz w:val="24"/>
           <w:szCs w:val="24"/>
         </w:rPr>
-        <w:t xml:space="preserve"> ............................................................................ 20</w:t>
+        <w:t xml:space="preserve"> ....................................................</w:t>
+      </w:r>
+      <w:r>
+        <w:rPr>
+          <w:rFonts w:ascii="Times New Roman" w:hAnsi="Times New Roman"/>
+          <w:sz w:val="24"/>
+          <w:szCs w:val="24"/>
+        </w:rPr>
+        <w:t>..</w:t>
+      </w:r>
+      <w:r>
+        <w:rPr>
+          <w:rFonts w:ascii="Times New Roman" w:hAnsi="Times New Roman"/>
+          <w:sz w:val="24"/>
+          <w:szCs w:val="24"/>
+        </w:rPr>
+        <w:t>........................ 20</w:t>
       </w:r>
     </w:p>
     <w:p>
@@ -4334,7 +5182,23 @@
           <w:sz w:val="24"/>
           <w:szCs w:val="24"/>
         </w:rPr>
-        <w:t xml:space="preserve"> .................................................................................. 2</w:t>
+        <w:t xml:space="preserve"> ...............................................................</w:t>
+      </w:r>
+      <w:r>
+        <w:rPr>
+          <w:rFonts w:ascii="Times New Roman" w:hAnsi="Times New Roman"/>
+          <w:sz w:val="24"/>
+          <w:szCs w:val="24"/>
+        </w:rPr>
+        <w:t>..</w:t>
+      </w:r>
+      <w:r>
+        <w:rPr>
+          <w:rFonts w:ascii="Times New Roman" w:hAnsi="Times New Roman"/>
+          <w:sz w:val="24"/>
+          <w:szCs w:val="24"/>
+        </w:rPr>
+        <w:t>................... 2</w:t>
       </w:r>
       <w:r>
         <w:rPr>
@@ -4376,7 +5240,23 @@
           <w:sz w:val="24"/>
           <w:szCs w:val="24"/>
         </w:rPr>
-        <w:t xml:space="preserve"> .................................................................................................. </w:t>
+        <w:t xml:space="preserve"> ................................................................................</w:t>
+      </w:r>
+      <w:r>
+        <w:rPr>
+          <w:rFonts w:ascii="Times New Roman" w:hAnsi="Times New Roman"/>
+          <w:sz w:val="24"/>
+          <w:szCs w:val="24"/>
+        </w:rPr>
+        <w:t>.</w:t>
+      </w:r>
+      <w:r>
+        <w:rPr>
+          <w:rFonts w:ascii="Times New Roman" w:hAnsi="Times New Roman"/>
+          <w:sz w:val="24"/>
+          <w:szCs w:val="24"/>
+        </w:rPr>
+        <w:t xml:space="preserve">.................. </w:t>
       </w:r>
       <w:r>
         <w:rPr>
@@ -4426,7 +5306,23 @@
           <w:sz w:val="24"/>
           <w:szCs w:val="24"/>
         </w:rPr>
-        <w:t>Studio ................................................................. 2</w:t>
+        <w:t>Studio ................................................</w:t>
+      </w:r>
+      <w:r>
+        <w:rPr>
+          <w:rFonts w:ascii="Times New Roman" w:hAnsi="Times New Roman"/>
+          <w:sz w:val="24"/>
+          <w:szCs w:val="24"/>
+        </w:rPr>
+        <w:t>..</w:t>
+      </w:r>
+      <w:r>
+        <w:rPr>
+          <w:rFonts w:ascii="Times New Roman" w:hAnsi="Times New Roman"/>
+          <w:sz w:val="24"/>
+          <w:szCs w:val="24"/>
+        </w:rPr>
+        <w:t>................. 2</w:t>
       </w:r>
       <w:r>
         <w:rPr>
@@ -4476,7 +5372,23 @@
           <w:sz w:val="24"/>
           <w:szCs w:val="24"/>
         </w:rPr>
-        <w:t>Studio ................................................................. 2</w:t>
+        <w:t>Studio ..................................................</w:t>
+      </w:r>
+      <w:r>
+        <w:rPr>
+          <w:rFonts w:ascii="Times New Roman" w:hAnsi="Times New Roman"/>
+          <w:sz w:val="24"/>
+          <w:szCs w:val="24"/>
+        </w:rPr>
+        <w:t>..</w:t>
+      </w:r>
+      <w:r>
+        <w:rPr>
+          <w:rFonts w:ascii="Times New Roman" w:hAnsi="Times New Roman"/>
+          <w:sz w:val="24"/>
+          <w:szCs w:val="24"/>
+        </w:rPr>
+        <w:t>............... 2</w:t>
       </w:r>
       <w:r>
         <w:rPr>
@@ -4518,7 +5430,23 @@
           <w:sz w:val="24"/>
           <w:szCs w:val="24"/>
         </w:rPr>
-        <w:t xml:space="preserve"> – Aplicativo Ionic Básico ................................................................................ 2</w:t>
+        <w:t xml:space="preserve"> – Aplicativo Ionic Básico ..................................................................</w:t>
+      </w:r>
+      <w:r>
+        <w:rPr>
+          <w:rFonts w:ascii="Times New Roman" w:hAnsi="Times New Roman"/>
+          <w:sz w:val="24"/>
+          <w:szCs w:val="24"/>
+        </w:rPr>
+        <w:t>..</w:t>
+      </w:r>
+      <w:r>
+        <w:rPr>
+          <w:rFonts w:ascii="Times New Roman" w:hAnsi="Times New Roman"/>
+          <w:sz w:val="24"/>
+          <w:szCs w:val="24"/>
+        </w:rPr>
+        <w:t>.............. 2</w:t>
       </w:r>
       <w:r>
         <w:rPr>
@@ -4584,7 +5512,23 @@
           <w:sz w:val="24"/>
           <w:szCs w:val="24"/>
         </w:rPr>
-        <w:t>Firebase ............................................................................ 2</w:t>
+        <w:t>Firebase ...............................................................</w:t>
+      </w:r>
+      <w:r>
+        <w:rPr>
+          <w:rFonts w:ascii="Times New Roman" w:hAnsi="Times New Roman"/>
+          <w:sz w:val="24"/>
+          <w:szCs w:val="24"/>
+        </w:rPr>
+        <w:t>..</w:t>
+      </w:r>
+      <w:r>
+        <w:rPr>
+          <w:rFonts w:ascii="Times New Roman" w:hAnsi="Times New Roman"/>
+          <w:sz w:val="24"/>
+          <w:szCs w:val="24"/>
+        </w:rPr>
+        <w:t>............. 2</w:t>
       </w:r>
       <w:r>
         <w:rPr>
@@ -4595,30 +5539,331 @@
         <w:t>8</w:t>
       </w:r>
     </w:p>
-    <w:bookmarkEnd w:id="3"/>
-    <w:p>
-      <w:pPr>
-        <w:rPr>
-          <w:rFonts w:ascii="Times New Roman" w:hAnsi="Times New Roman"/>
-          <w:sz w:val="24"/>
-          <w:szCs w:val="24"/>
-        </w:rPr>
-      </w:pPr>
-    </w:p>
-    <w:p>
-      <w:pPr>
-        <w:rPr>
-          <w:rFonts w:ascii="Times New Roman" w:hAnsi="Times New Roman"/>
-        </w:rPr>
-      </w:pPr>
-    </w:p>
-    <w:p>
-      <w:pPr>
-        <w:rPr>
-          <w:rFonts w:ascii="Times New Roman" w:hAnsi="Times New Roman"/>
-        </w:rPr>
-      </w:pPr>
-    </w:p>
+    <w:p>
+      <w:pPr>
+        <w:jc w:val="both"/>
+        <w:rPr>
+          <w:rFonts w:ascii="Times New Roman" w:hAnsi="Times New Roman"/>
+          <w:sz w:val="24"/>
+          <w:szCs w:val="24"/>
+        </w:rPr>
+      </w:pPr>
+      <w:bookmarkStart w:id="5" w:name="_Hlk19976671"/>
+      <w:bookmarkEnd w:id="4"/>
+      <w:r>
+        <w:rPr>
+          <w:rFonts w:ascii="Times New Roman" w:hAnsi="Times New Roman"/>
+          <w:sz w:val="24"/>
+          <w:szCs w:val="24"/>
+        </w:rPr>
+        <w:t xml:space="preserve">Figura </w:t>
+      </w:r>
+      <w:r>
+        <w:rPr>
+          <w:rFonts w:ascii="Times New Roman" w:hAnsi="Times New Roman"/>
+          <w:sz w:val="24"/>
+          <w:szCs w:val="24"/>
+        </w:rPr>
+        <w:t>8</w:t>
+      </w:r>
+      <w:r>
+        <w:rPr>
+          <w:rFonts w:ascii="Times New Roman" w:hAnsi="Times New Roman"/>
+          <w:sz w:val="24"/>
+          <w:szCs w:val="24"/>
+        </w:rPr>
+        <w:t xml:space="preserve"> – </w:t>
+      </w:r>
+      <w:r>
+        <w:rPr>
+          <w:rFonts w:ascii="Times New Roman" w:hAnsi="Times New Roman"/>
+          <w:sz w:val="24"/>
+          <w:szCs w:val="24"/>
+        </w:rPr>
+        <w:t>Banco de dados</w:t>
+      </w:r>
+      <w:r>
+        <w:rPr>
+          <w:rFonts w:ascii="Times New Roman" w:hAnsi="Times New Roman"/>
+          <w:sz w:val="24"/>
+          <w:szCs w:val="24"/>
+        </w:rPr>
+        <w:t xml:space="preserve"> </w:t>
+      </w:r>
+      <w:r>
+        <w:rPr>
+          <w:rFonts w:ascii="Times New Roman" w:hAnsi="Times New Roman"/>
+          <w:sz w:val="24"/>
+          <w:szCs w:val="24"/>
+        </w:rPr>
+        <w:t>...............</w:t>
+      </w:r>
+      <w:r>
+        <w:rPr>
+          <w:rFonts w:ascii="Times New Roman" w:hAnsi="Times New Roman"/>
+          <w:sz w:val="24"/>
+          <w:szCs w:val="24"/>
+        </w:rPr>
+        <w:t>...............................................................</w:t>
+      </w:r>
+      <w:r>
+        <w:rPr>
+          <w:rFonts w:ascii="Times New Roman" w:hAnsi="Times New Roman"/>
+          <w:sz w:val="24"/>
+          <w:szCs w:val="24"/>
+        </w:rPr>
+        <w:t>..</w:t>
+      </w:r>
+      <w:r>
+        <w:rPr>
+          <w:rFonts w:ascii="Times New Roman" w:hAnsi="Times New Roman"/>
+          <w:sz w:val="24"/>
+          <w:szCs w:val="24"/>
+        </w:rPr>
+        <w:t>............. 2</w:t>
+      </w:r>
+      <w:r>
+        <w:rPr>
+          <w:rFonts w:ascii="Times New Roman" w:hAnsi="Times New Roman"/>
+          <w:sz w:val="24"/>
+          <w:szCs w:val="24"/>
+        </w:rPr>
+        <w:t>8</w:t>
+      </w:r>
+    </w:p>
+    <w:p>
+      <w:pPr>
+        <w:jc w:val="both"/>
+        <w:rPr>
+          <w:rFonts w:ascii="Times New Roman" w:hAnsi="Times New Roman"/>
+          <w:sz w:val="24"/>
+          <w:szCs w:val="24"/>
+        </w:rPr>
+      </w:pPr>
+      <w:r>
+        <w:rPr>
+          <w:rFonts w:ascii="Times New Roman" w:hAnsi="Times New Roman"/>
+          <w:sz w:val="24"/>
+          <w:szCs w:val="24"/>
+        </w:rPr>
+        <w:t xml:space="preserve">Figura </w:t>
+      </w:r>
+      <w:r>
+        <w:rPr>
+          <w:rFonts w:ascii="Times New Roman" w:hAnsi="Times New Roman"/>
+          <w:sz w:val="24"/>
+          <w:szCs w:val="24"/>
+        </w:rPr>
+        <w:t>7</w:t>
+      </w:r>
+      <w:r>
+        <w:rPr>
+          <w:rFonts w:ascii="Times New Roman" w:hAnsi="Times New Roman"/>
+          <w:sz w:val="24"/>
+          <w:szCs w:val="24"/>
+        </w:rPr>
+        <w:t xml:space="preserve"> – Página inicial do Firebase ...............................................................</w:t>
+      </w:r>
+      <w:r>
+        <w:rPr>
+          <w:rFonts w:ascii="Times New Roman" w:hAnsi="Times New Roman"/>
+          <w:sz w:val="24"/>
+          <w:szCs w:val="24"/>
+        </w:rPr>
+        <w:t>..</w:t>
+      </w:r>
+      <w:r>
+        <w:rPr>
+          <w:rFonts w:ascii="Times New Roman" w:hAnsi="Times New Roman"/>
+          <w:sz w:val="24"/>
+          <w:szCs w:val="24"/>
+        </w:rPr>
+        <w:t>............. 2</w:t>
+      </w:r>
+      <w:r>
+        <w:rPr>
+          <w:rFonts w:ascii="Times New Roman" w:hAnsi="Times New Roman"/>
+          <w:sz w:val="24"/>
+          <w:szCs w:val="24"/>
+        </w:rPr>
+        <w:t>8</w:t>
+      </w:r>
+    </w:p>
+    <w:p>
+      <w:pPr>
+        <w:jc w:val="both"/>
+        <w:rPr>
+          <w:rFonts w:ascii="Times New Roman" w:hAnsi="Times New Roman"/>
+          <w:sz w:val="24"/>
+          <w:szCs w:val="24"/>
+        </w:rPr>
+      </w:pPr>
+      <w:r>
+        <w:rPr>
+          <w:rFonts w:ascii="Times New Roman" w:hAnsi="Times New Roman"/>
+          <w:sz w:val="24"/>
+          <w:szCs w:val="24"/>
+        </w:rPr>
+        <w:t xml:space="preserve">Figura </w:t>
+      </w:r>
+      <w:r>
+        <w:rPr>
+          <w:rFonts w:ascii="Times New Roman" w:hAnsi="Times New Roman"/>
+          <w:sz w:val="24"/>
+          <w:szCs w:val="24"/>
+        </w:rPr>
+        <w:t>7</w:t>
+      </w:r>
+      <w:r>
+        <w:rPr>
+          <w:rFonts w:ascii="Times New Roman" w:hAnsi="Times New Roman"/>
+          <w:sz w:val="24"/>
+          <w:szCs w:val="24"/>
+        </w:rPr>
+        <w:t xml:space="preserve"> – Página inicial do Firebase ...............................................................</w:t>
+      </w:r>
+      <w:r>
+        <w:rPr>
+          <w:rFonts w:ascii="Times New Roman" w:hAnsi="Times New Roman"/>
+          <w:sz w:val="24"/>
+          <w:szCs w:val="24"/>
+        </w:rPr>
+        <w:t>..</w:t>
+      </w:r>
+      <w:r>
+        <w:rPr>
+          <w:rFonts w:ascii="Times New Roman" w:hAnsi="Times New Roman"/>
+          <w:sz w:val="24"/>
+          <w:szCs w:val="24"/>
+        </w:rPr>
+        <w:t>............. 2</w:t>
+      </w:r>
+      <w:r>
+        <w:rPr>
+          <w:rFonts w:ascii="Times New Roman" w:hAnsi="Times New Roman"/>
+          <w:sz w:val="24"/>
+          <w:szCs w:val="24"/>
+        </w:rPr>
+        <w:t>8</w:t>
+      </w:r>
+    </w:p>
+    <w:p>
+      <w:pPr>
+        <w:jc w:val="both"/>
+        <w:rPr>
+          <w:rFonts w:ascii="Times New Roman" w:hAnsi="Times New Roman"/>
+          <w:sz w:val="24"/>
+          <w:szCs w:val="24"/>
+        </w:rPr>
+      </w:pPr>
+      <w:r>
+        <w:rPr>
+          <w:rFonts w:ascii="Times New Roman" w:hAnsi="Times New Roman"/>
+          <w:sz w:val="24"/>
+          <w:szCs w:val="24"/>
+        </w:rPr>
+        <w:t xml:space="preserve">Figura </w:t>
+      </w:r>
+      <w:r>
+        <w:rPr>
+          <w:rFonts w:ascii="Times New Roman" w:hAnsi="Times New Roman"/>
+          <w:sz w:val="24"/>
+          <w:szCs w:val="24"/>
+        </w:rPr>
+        <w:t>7</w:t>
+      </w:r>
+      <w:r>
+        <w:rPr>
+          <w:rFonts w:ascii="Times New Roman" w:hAnsi="Times New Roman"/>
+          <w:sz w:val="24"/>
+          <w:szCs w:val="24"/>
+        </w:rPr>
+        <w:t xml:space="preserve"> – Página inicial do Firebase ...............................................................</w:t>
+      </w:r>
+      <w:r>
+        <w:rPr>
+          <w:rFonts w:ascii="Times New Roman" w:hAnsi="Times New Roman"/>
+          <w:sz w:val="24"/>
+          <w:szCs w:val="24"/>
+        </w:rPr>
+        <w:t>..</w:t>
+      </w:r>
+      <w:r>
+        <w:rPr>
+          <w:rFonts w:ascii="Times New Roman" w:hAnsi="Times New Roman"/>
+          <w:sz w:val="24"/>
+          <w:szCs w:val="24"/>
+        </w:rPr>
+        <w:t>............. 2</w:t>
+      </w:r>
+      <w:r>
+        <w:rPr>
+          <w:rFonts w:ascii="Times New Roman" w:hAnsi="Times New Roman"/>
+          <w:sz w:val="24"/>
+          <w:szCs w:val="24"/>
+        </w:rPr>
+        <w:t>8</w:t>
+      </w:r>
+    </w:p>
+    <w:p>
+      <w:pPr>
+        <w:jc w:val="both"/>
+        <w:rPr>
+          <w:rFonts w:ascii="Times New Roman" w:hAnsi="Times New Roman"/>
+          <w:sz w:val="24"/>
+          <w:szCs w:val="24"/>
+        </w:rPr>
+      </w:pPr>
+      <w:r>
+        <w:rPr>
+          <w:rFonts w:ascii="Times New Roman" w:hAnsi="Times New Roman"/>
+          <w:sz w:val="24"/>
+          <w:szCs w:val="24"/>
+        </w:rPr>
+        <w:t xml:space="preserve">Figura </w:t>
+      </w:r>
+      <w:r>
+        <w:rPr>
+          <w:rFonts w:ascii="Times New Roman" w:hAnsi="Times New Roman"/>
+          <w:sz w:val="24"/>
+          <w:szCs w:val="24"/>
+        </w:rPr>
+        <w:t>7</w:t>
+      </w:r>
+      <w:r>
+        <w:rPr>
+          <w:rFonts w:ascii="Times New Roman" w:hAnsi="Times New Roman"/>
+          <w:sz w:val="24"/>
+          <w:szCs w:val="24"/>
+        </w:rPr>
+        <w:t xml:space="preserve"> – Página inicial do Firebase ...............................................................</w:t>
+      </w:r>
+      <w:r>
+        <w:rPr>
+          <w:rFonts w:ascii="Times New Roman" w:hAnsi="Times New Roman"/>
+          <w:sz w:val="24"/>
+          <w:szCs w:val="24"/>
+        </w:rPr>
+        <w:t>..</w:t>
+      </w:r>
+      <w:r>
+        <w:rPr>
+          <w:rFonts w:ascii="Times New Roman" w:hAnsi="Times New Roman"/>
+          <w:sz w:val="24"/>
+          <w:szCs w:val="24"/>
+        </w:rPr>
+        <w:t>............. 2</w:t>
+      </w:r>
+      <w:r>
+        <w:rPr>
+          <w:rFonts w:ascii="Times New Roman" w:hAnsi="Times New Roman"/>
+          <w:sz w:val="24"/>
+          <w:szCs w:val="24"/>
+        </w:rPr>
+        <w:t>8</w:t>
+      </w:r>
+    </w:p>
+    <w:bookmarkEnd w:id="5"/>
     <w:p>
       <w:pPr>
         <w:rPr>
@@ -4828,9 +6073,18 @@
           <w:sz w:val="24"/>
           <w:szCs w:val="24"/>
         </w:rPr>
-        <w:lastRenderedPageBreak/>
         <w:t>LISTA DE ABREVIATURAS E SIGLAS</w:t>
       </w:r>
+    </w:p>
+    <w:p>
+      <w:pPr>
+        <w:jc w:val="center"/>
+        <w:rPr>
+          <w:rFonts w:ascii="Times New Roman" w:hAnsi="Times New Roman"/>
+          <w:sz w:val="24"/>
+          <w:szCs w:val="24"/>
+        </w:rPr>
+      </w:pPr>
     </w:p>
     <w:p>
       <w:pPr>
@@ -4852,7 +6106,7 @@
           <w:lang w:val="en-US"/>
         </w:rPr>
       </w:pPr>
-      <w:bookmarkStart w:id="4" w:name="_Hlk17555247"/>
+      <w:bookmarkStart w:id="6" w:name="_Hlk17555247"/>
       <w:r>
         <w:rPr>
           <w:rFonts w:ascii="Times New Roman" w:hAnsi="Times New Roman"/>
@@ -5441,15 +6695,13 @@
           <w:i/>
           <w:sz w:val="24"/>
           <w:szCs w:val="24"/>
-          <w:lang w:val="en-US"/>
-        </w:rPr>
-      </w:pPr>
-      <w:r>
-        <w:rPr>
-          <w:rFonts w:ascii="Times New Roman" w:hAnsi="Times New Roman"/>
-          <w:sz w:val="24"/>
-          <w:szCs w:val="24"/>
-          <w:lang w:val="en-US"/>
+        </w:rPr>
+      </w:pPr>
+      <w:r>
+        <w:rPr>
+          <w:rFonts w:ascii="Times New Roman" w:hAnsi="Times New Roman"/>
+          <w:sz w:val="24"/>
+          <w:szCs w:val="24"/>
         </w:rPr>
         <w:t>AVD</w:t>
       </w:r>
@@ -5458,7 +6710,6 @@
           <w:rFonts w:ascii="Times New Roman" w:hAnsi="Times New Roman"/>
           <w:sz w:val="24"/>
           <w:szCs w:val="24"/>
-          <w:lang w:val="en-US"/>
         </w:rPr>
         <w:tab/>
       </w:r>
@@ -5467,7 +6718,6 @@
           <w:rFonts w:ascii="Times New Roman" w:hAnsi="Times New Roman"/>
           <w:sz w:val="24"/>
           <w:szCs w:val="24"/>
-          <w:lang w:val="en-US"/>
         </w:rPr>
         <w:tab/>
       </w:r>
@@ -5476,7 +6726,6 @@
           <w:rFonts w:ascii="Times New Roman" w:hAnsi="Times New Roman"/>
           <w:sz w:val="24"/>
           <w:szCs w:val="24"/>
-          <w:lang w:val="en-US"/>
         </w:rPr>
         <w:tab/>
       </w:r>
@@ -5486,33 +6735,29 @@
           <w:i/>
           <w:sz w:val="24"/>
           <w:szCs w:val="24"/>
-          <w:lang w:val="en-US"/>
         </w:rPr>
         <w:t>Android Virtual Device</w:t>
       </w:r>
     </w:p>
-    <w:bookmarkEnd w:id="4"/>
-    <w:p>
-      <w:pPr>
-        <w:rPr>
-          <w:rFonts w:ascii="Times New Roman" w:hAnsi="Times New Roman"/>
-          <w:lang w:val="en-US"/>
-        </w:rPr>
-      </w:pPr>
-    </w:p>
-    <w:p>
-      <w:pPr>
-        <w:rPr>
-          <w:rFonts w:ascii="Times New Roman" w:hAnsi="Times New Roman"/>
-          <w:lang w:val="en-US"/>
-        </w:rPr>
-      </w:pPr>
-    </w:p>
-    <w:p>
-      <w:pPr>
-        <w:rPr>
-          <w:rFonts w:ascii="Times New Roman" w:hAnsi="Times New Roman"/>
-          <w:lang w:val="en-US"/>
+    <w:bookmarkEnd w:id="6"/>
+    <w:p>
+      <w:pPr>
+        <w:rPr>
+          <w:rFonts w:ascii="Times New Roman" w:hAnsi="Times New Roman"/>
+        </w:rPr>
+      </w:pPr>
+    </w:p>
+    <w:p>
+      <w:pPr>
+        <w:rPr>
+          <w:rFonts w:ascii="Times New Roman" w:hAnsi="Times New Roman"/>
+        </w:rPr>
+      </w:pPr>
+    </w:p>
+    <w:p>
+      <w:pPr>
+        <w:rPr>
+          <w:rFonts w:ascii="Times New Roman" w:hAnsi="Times New Roman"/>
         </w:rPr>
       </w:pPr>
     </w:p>
@@ -5523,13 +6768,11 @@
         </w:tabs>
         <w:rPr>
           <w:rFonts w:ascii="Times New Roman" w:hAnsi="Times New Roman"/>
-          <w:lang w:val="en-US"/>
-        </w:rPr>
-      </w:pPr>
-      <w:r>
-        <w:rPr>
-          <w:rFonts w:ascii="Times New Roman" w:hAnsi="Times New Roman"/>
-          <w:lang w:val="en-US"/>
+        </w:rPr>
+      </w:pPr>
+      <w:r>
+        <w:rPr>
+          <w:rFonts w:ascii="Times New Roman" w:hAnsi="Times New Roman"/>
         </w:rPr>
         <w:tab/>
       </w:r>
@@ -5541,7 +6784,6 @@
         </w:tabs>
         <w:rPr>
           <w:rFonts w:ascii="Times New Roman" w:hAnsi="Times New Roman"/>
-          <w:lang w:val="en-US"/>
         </w:rPr>
       </w:pPr>
     </w:p>
@@ -5552,7 +6794,6 @@
         </w:tabs>
         <w:rPr>
           <w:rFonts w:ascii="Times New Roman" w:hAnsi="Times New Roman"/>
-          <w:lang w:val="en-US"/>
         </w:rPr>
       </w:pPr>
     </w:p>
@@ -5563,7 +6804,6 @@
         </w:tabs>
         <w:rPr>
           <w:rFonts w:ascii="Times New Roman" w:hAnsi="Times New Roman"/>
-          <w:lang w:val="en-US"/>
         </w:rPr>
       </w:pPr>
     </w:p>
@@ -5574,7 +6814,6 @@
         </w:tabs>
         <w:rPr>
           <w:rFonts w:ascii="Times New Roman" w:hAnsi="Times New Roman"/>
-          <w:lang w:val="en-US"/>
         </w:rPr>
       </w:pPr>
     </w:p>
@@ -5585,7 +6824,6 @@
         </w:tabs>
         <w:rPr>
           <w:rFonts w:ascii="Times New Roman" w:hAnsi="Times New Roman"/>
-          <w:lang w:val="en-US"/>
         </w:rPr>
       </w:pPr>
     </w:p>
@@ -5596,7 +6834,6 @@
         </w:tabs>
         <w:rPr>
           <w:rFonts w:ascii="Times New Roman" w:hAnsi="Times New Roman"/>
-          <w:lang w:val="en-US"/>
         </w:rPr>
       </w:pPr>
     </w:p>
@@ -5607,7 +6844,6 @@
         </w:tabs>
         <w:rPr>
           <w:rFonts w:ascii="Times New Roman" w:hAnsi="Times New Roman"/>
-          <w:lang w:val="en-US"/>
         </w:rPr>
       </w:pPr>
       <w:r>
@@ -5689,7 +6925,7 @@
           </mc:Choice>
           <mc:Fallback>
             <w:pict>
-              <v:shape w14:anchorId="752903F2" id="Text Box 4" o:spid="_x0000_s1034" type="#_x0000_t202" style="position:absolute;margin-left:412.65pt;margin-top:-41pt;width:21.05pt;height:20.4pt;z-index:251655680;visibility:visible;mso-wrap-style:square;mso-width-percent:0;mso-height-percent:0;mso-wrap-distance-left:9pt;mso-wrap-distance-top:0;mso-wrap-distance-right:9pt;mso-wrap-distance-bottom:0;mso-position-horizontal:absolute;mso-position-horizontal-relative:text;mso-position-vertical:absolute;mso-position-vertical-relative:text;mso-width-percent:0;mso-height-percent:0;mso-width-relative:page;mso-height-relative:page;v-text-anchor:top" o:gfxdata="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" stroked="f">
+              <v:shape w14:anchorId="752903F2" id="Text Box 4" o:spid="_x0000_s1034" type="#_x0000_t202" style="position:absolute;margin-left:412.65pt;margin-top:-41pt;width:21.05pt;height:20.4pt;z-index:251655680;visibility:visible;mso-wrap-style:square;mso-width-percent:0;mso-height-percent:0;mso-wrap-distance-left:9pt;mso-wrap-distance-top:0;mso-wrap-distance-right:9pt;mso-wrap-distance-bottom:0;mso-position-horizontal:absolute;mso-position-horizontal-relative:text;mso-position-vertical:absolute;mso-position-vertical-relative:text;mso-width-percent:0;mso-height-percent:0;mso-width-relative:page;mso-height-relative:page;v-text-anchor:top" o:gfxdata="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" stroked="f">
                 <v:path arrowok="t"/>
                 <v:textbox>
                   <w:txbxContent>
@@ -5709,7 +6945,6 @@
         </w:tabs>
         <w:rPr>
           <w:rFonts w:ascii="Times New Roman" w:hAnsi="Times New Roman"/>
-          <w:lang w:val="en-US"/>
         </w:rPr>
       </w:pPr>
     </w:p>
@@ -5720,7 +6955,6 @@
         </w:tabs>
         <w:rPr>
           <w:rFonts w:ascii="Times New Roman" w:hAnsi="Times New Roman"/>
-          <w:lang w:val="en-US"/>
         </w:rPr>
       </w:pPr>
     </w:p>
@@ -5731,7 +6965,6 @@
         </w:tabs>
         <w:rPr>
           <w:rFonts w:ascii="Times New Roman" w:hAnsi="Times New Roman"/>
-          <w:lang w:val="en-US"/>
         </w:rPr>
       </w:pPr>
     </w:p>
@@ -5740,36 +6973,19 @@
         <w:tabs>
           <w:tab w:val="left" w:pos="7282"/>
         </w:tabs>
-        <w:jc w:val="both"/>
+        <w:jc w:val="center"/>
         <w:rPr>
           <w:rFonts w:ascii="Times New Roman" w:hAnsi="Times New Roman"/>
           <w:b/>
           <w:sz w:val="24"/>
           <w:szCs w:val="24"/>
-          <w:lang w:val="en-US"/>
-        </w:rPr>
-      </w:pPr>
-    </w:p>
-    <w:p>
-      <w:pPr>
-        <w:tabs>
-          <w:tab w:val="left" w:pos="7282"/>
-        </w:tabs>
-        <w:jc w:val="center"/>
-        <w:rPr>
-          <w:rFonts w:ascii="Times New Roman" w:hAnsi="Times New Roman"/>
-          <w:b/>
-          <w:sz w:val="24"/>
-          <w:szCs w:val="24"/>
-          <w:lang w:val="en-US"/>
-        </w:rPr>
-      </w:pPr>
-      <w:bookmarkStart w:id="5" w:name="_Hlk17555396"/>
+        </w:rPr>
+      </w:pPr>
+      <w:bookmarkStart w:id="7" w:name="_Hlk17555396"/>
       <w:r>
         <w:rPr>
           <w:noProof/>
         </w:rPr>
-        <w:lastRenderedPageBreak/>
         <mc:AlternateContent>
           <mc:Choice Requires="wps">
             <w:drawing>
@@ -5852,7 +7068,6 @@
           <w:b/>
           <w:sz w:val="24"/>
           <w:szCs w:val="24"/>
-          <w:lang w:val="en-US"/>
         </w:rPr>
         <w:t>SUMÁRIO</w:t>
       </w:r>
@@ -5869,7 +7084,6 @@
           <w:b/>
           <w:sz w:val="24"/>
           <w:szCs w:val="24"/>
-          <w:lang w:val="en-US"/>
         </w:rPr>
       </w:pPr>
     </w:p>
@@ -5885,7 +7099,6 @@
           <w:b/>
           <w:sz w:val="24"/>
           <w:szCs w:val="24"/>
-          <w:lang w:val="en-US"/>
         </w:rPr>
       </w:pPr>
     </w:p>
@@ -8461,9 +9674,9 @@
       <w:r>
         <w:br w:type="page"/>
       </w:r>
-      <w:bookmarkStart w:id="6" w:name="_Toc8243948"/>
-      <w:bookmarkStart w:id="7" w:name="_Toc8244311"/>
-      <w:bookmarkStart w:id="8" w:name="_Toc18940028"/>
+      <w:bookmarkStart w:id="8" w:name="_Toc8243948"/>
+      <w:bookmarkStart w:id="9" w:name="_Toc8244311"/>
+      <w:bookmarkStart w:id="10" w:name="_Toc18940028"/>
       <w:r>
         <w:rPr>
           <w:rFonts w:ascii="Times New Roman" w:hAnsi="Times New Roman"/>
@@ -8485,9 +9698,9 @@
         </w:rPr>
         <w:t>INTRODUÇÃO</w:t>
       </w:r>
-      <w:bookmarkEnd w:id="6"/>
-      <w:bookmarkEnd w:id="7"/>
       <w:bookmarkEnd w:id="8"/>
+      <w:bookmarkEnd w:id="9"/>
+      <w:bookmarkEnd w:id="10"/>
     </w:p>
     <w:p>
       <w:pPr>
@@ -8528,8 +9741,8 @@
           <w:rFonts w:ascii="Times New Roman" w:hAnsi="Times New Roman"/>
         </w:rPr>
       </w:pPr>
-      <w:bookmarkStart w:id="9" w:name="_Toc8243953"/>
-      <w:bookmarkStart w:id="10" w:name="_Toc8244314"/>
+      <w:bookmarkStart w:id="11" w:name="_Toc8243953"/>
+      <w:bookmarkStart w:id="12" w:name="_Toc8244314"/>
       <w:r>
         <w:rPr>
           <w:rFonts w:ascii="Times New Roman" w:hAnsi="Times New Roman"/>
@@ -9169,7 +10382,7 @@
           <w:szCs w:val="24"/>
         </w:rPr>
       </w:pPr>
-      <w:bookmarkStart w:id="11" w:name="_Toc18940029"/>
+      <w:bookmarkStart w:id="13" w:name="_Toc18940029"/>
       <w:r>
         <w:rPr>
           <w:rFonts w:ascii="Times New Roman" w:hAnsi="Times New Roman"/>
@@ -9211,9 +10424,9 @@
         </w:rPr>
         <w:t xml:space="preserve"> TEÓRICO</w:t>
       </w:r>
-      <w:bookmarkEnd w:id="9"/>
-      <w:bookmarkEnd w:id="10"/>
       <w:bookmarkEnd w:id="11"/>
+      <w:bookmarkEnd w:id="12"/>
+      <w:bookmarkEnd w:id="13"/>
     </w:p>
     <w:p>
       <w:pPr>
@@ -9293,8 +10506,8 @@
           <w:szCs w:val="24"/>
         </w:rPr>
       </w:pPr>
-      <w:bookmarkStart w:id="12" w:name="_Toc8243954"/>
-      <w:bookmarkStart w:id="13" w:name="_Toc18940030"/>
+      <w:bookmarkStart w:id="14" w:name="_Toc8243954"/>
+      <w:bookmarkStart w:id="15" w:name="_Toc18940030"/>
       <w:r>
         <w:rPr>
           <w:rFonts w:ascii="Times New Roman" w:hAnsi="Times New Roman"/>
@@ -9315,8 +10528,8 @@
         </w:rPr>
         <w:t>.1 HTML</w:t>
       </w:r>
-      <w:bookmarkEnd w:id="12"/>
-      <w:bookmarkEnd w:id="13"/>
+      <w:bookmarkEnd w:id="14"/>
+      <w:bookmarkEnd w:id="15"/>
     </w:p>
     <w:p>
       <w:pPr>
@@ -9525,8 +10738,8 @@
           <w:szCs w:val="24"/>
         </w:rPr>
       </w:pPr>
-      <w:bookmarkStart w:id="14" w:name="_Toc8243955"/>
-      <w:bookmarkStart w:id="15" w:name="_Toc18940031"/>
+      <w:bookmarkStart w:id="16" w:name="_Toc8243955"/>
+      <w:bookmarkStart w:id="17" w:name="_Toc18940031"/>
       <w:r>
         <w:rPr>
           <w:rFonts w:ascii="Times New Roman" w:hAnsi="Times New Roman"/>
@@ -9547,8 +10760,8 @@
         </w:rPr>
         <w:t>.2 CSS</w:t>
       </w:r>
-      <w:bookmarkEnd w:id="14"/>
-      <w:bookmarkEnd w:id="15"/>
+      <w:bookmarkEnd w:id="16"/>
+      <w:bookmarkEnd w:id="17"/>
     </w:p>
     <w:p>
       <w:pPr>
@@ -9956,8 +11169,8 @@
           <w:szCs w:val="24"/>
         </w:rPr>
       </w:pPr>
-      <w:bookmarkStart w:id="16" w:name="_Toc8243956"/>
-      <w:bookmarkStart w:id="17" w:name="_Toc18940032"/>
+      <w:bookmarkStart w:id="18" w:name="_Toc8243956"/>
+      <w:bookmarkStart w:id="19" w:name="_Toc18940032"/>
       <w:r>
         <w:rPr>
           <w:rFonts w:ascii="Times New Roman" w:hAnsi="Times New Roman"/>
@@ -9978,7 +11191,7 @@
         </w:rPr>
         <w:t>.3 N</w:t>
       </w:r>
-      <w:bookmarkEnd w:id="16"/>
+      <w:bookmarkEnd w:id="18"/>
       <w:r>
         <w:rPr>
           <w:rFonts w:ascii="Times New Roman" w:hAnsi="Times New Roman"/>
@@ -9989,7 +11202,7 @@
         </w:rPr>
         <w:t>ode.Js</w:t>
       </w:r>
-      <w:bookmarkEnd w:id="17"/>
+      <w:bookmarkEnd w:id="19"/>
     </w:p>
     <w:p>
       <w:pPr>
@@ -10239,8 +11452,8 @@
           <w:szCs w:val="24"/>
         </w:rPr>
       </w:pPr>
-      <w:bookmarkStart w:id="18" w:name="_Toc8243957"/>
-      <w:bookmarkStart w:id="19" w:name="_Toc18940033"/>
+      <w:bookmarkStart w:id="20" w:name="_Toc8243957"/>
+      <w:bookmarkStart w:id="21" w:name="_Toc18940033"/>
       <w:r>
         <w:rPr>
           <w:rFonts w:ascii="Times New Roman" w:hAnsi="Times New Roman"/>
@@ -10262,7 +11475,7 @@
         </w:rPr>
         <w:t>.4 T</w:t>
       </w:r>
-      <w:bookmarkEnd w:id="18"/>
+      <w:bookmarkEnd w:id="20"/>
       <w:r>
         <w:rPr>
           <w:rFonts w:ascii="Times New Roman" w:hAnsi="Times New Roman"/>
@@ -10273,7 +11486,7 @@
         </w:rPr>
         <w:t>ypeScript</w:t>
       </w:r>
-      <w:bookmarkEnd w:id="19"/>
+      <w:bookmarkEnd w:id="21"/>
     </w:p>
     <w:p>
       <w:pPr>
@@ -10501,8 +11714,8 @@
           <w:szCs w:val="24"/>
         </w:rPr>
       </w:pPr>
-      <w:bookmarkStart w:id="20" w:name="_Toc8243958"/>
-      <w:bookmarkStart w:id="21" w:name="_Toc18940034"/>
+      <w:bookmarkStart w:id="22" w:name="_Toc8243958"/>
+      <w:bookmarkStart w:id="23" w:name="_Toc18940034"/>
       <w:r>
         <w:rPr>
           <w:rFonts w:ascii="Times New Roman" w:hAnsi="Times New Roman"/>
@@ -10523,7 +11736,7 @@
         </w:rPr>
         <w:t>.5 A</w:t>
       </w:r>
-      <w:bookmarkEnd w:id="20"/>
+      <w:bookmarkEnd w:id="22"/>
       <w:r>
         <w:rPr>
           <w:rFonts w:ascii="Times New Roman" w:hAnsi="Times New Roman"/>
@@ -10534,7 +11747,7 @@
         </w:rPr>
         <w:t>ngular</w:t>
       </w:r>
-      <w:bookmarkEnd w:id="21"/>
+      <w:bookmarkEnd w:id="23"/>
     </w:p>
     <w:p>
       <w:pPr>
@@ -10724,8 +11937,8 @@
           <w:szCs w:val="24"/>
         </w:rPr>
       </w:pPr>
-      <w:bookmarkStart w:id="22" w:name="_Toc8243959"/>
-      <w:bookmarkStart w:id="23" w:name="_Toc18940035"/>
+      <w:bookmarkStart w:id="24" w:name="_Toc8243959"/>
+      <w:bookmarkStart w:id="25" w:name="_Toc18940035"/>
       <w:r>
         <w:rPr>
           <w:rFonts w:ascii="Times New Roman" w:hAnsi="Times New Roman"/>
@@ -10746,7 +11959,7 @@
         </w:rPr>
         <w:t>.6 I</w:t>
       </w:r>
-      <w:bookmarkEnd w:id="22"/>
+      <w:bookmarkEnd w:id="24"/>
       <w:r>
         <w:rPr>
           <w:rFonts w:ascii="Times New Roman" w:hAnsi="Times New Roman"/>
@@ -10757,7 +11970,7 @@
         </w:rPr>
         <w:t>onic</w:t>
       </w:r>
-      <w:bookmarkEnd w:id="23"/>
+      <w:bookmarkEnd w:id="25"/>
     </w:p>
     <w:p>
       <w:pPr>
@@ -10947,8 +12160,8 @@
           <w:szCs w:val="24"/>
         </w:rPr>
       </w:pPr>
-      <w:bookmarkStart w:id="24" w:name="_Toc8243960"/>
-      <w:bookmarkStart w:id="25" w:name="_Toc18940036"/>
+      <w:bookmarkStart w:id="26" w:name="_Toc8243960"/>
+      <w:bookmarkStart w:id="27" w:name="_Toc18940036"/>
       <w:r>
         <w:rPr>
           <w:rFonts w:ascii="Times New Roman" w:hAnsi="Times New Roman"/>
@@ -10969,7 +12182,7 @@
         </w:rPr>
         <w:t>.7 F</w:t>
       </w:r>
-      <w:bookmarkEnd w:id="24"/>
+      <w:bookmarkEnd w:id="26"/>
       <w:r>
         <w:rPr>
           <w:rFonts w:ascii="Times New Roman" w:hAnsi="Times New Roman"/>
@@ -10980,7 +12193,7 @@
         </w:rPr>
         <w:t>irebase</w:t>
       </w:r>
-      <w:bookmarkEnd w:id="25"/>
+      <w:bookmarkEnd w:id="27"/>
     </w:p>
     <w:p>
       <w:pPr>
@@ -11142,7 +12355,7 @@
           <w:bCs w:val="0"/>
         </w:rPr>
       </w:pPr>
-      <w:bookmarkStart w:id="26" w:name="_Toc18940037"/>
+      <w:bookmarkStart w:id="28" w:name="_Toc18940037"/>
       <w:r>
         <w:rPr>
           <w:rFonts w:ascii="Times New Roman" w:hAnsi="Times New Roman"/>
@@ -11222,7 +12435,7 @@
           </mc:Choice>
           <mc:Fallback>
             <w:pict>
-              <v:shape w14:anchorId="46F0BF9D" id="Text Box 2" o:spid="_x0000_s1036" type="#_x0000_t202" style="position:absolute;margin-left:411.95pt;margin-top:-38.25pt;width:21.05pt;height:20.4pt;z-index:251656704;visibility:visible;mso-wrap-style:square;mso-width-percent:0;mso-height-percent:0;mso-wrap-distance-left:9pt;mso-wrap-distance-top:0;mso-wrap-distance-right:9pt;mso-wrap-distance-bottom:0;mso-position-horizontal:absolute;mso-position-horizontal-relative:text;mso-position-vertical:absolute;mso-position-vertical-relative:text;mso-width-percent:0;mso-height-percent:0;mso-width-relative:page;mso-height-relative:page;v-text-anchor:top" o:gfxdata="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" stroked="f">
+              <v:shape w14:anchorId="46F0BF9D" id="Text Box 2" o:spid="_x0000_s1036" type="#_x0000_t202" style="position:absolute;margin-left:411.95pt;margin-top:-38.25pt;width:21.05pt;height:20.4pt;z-index:251656704;visibility:visible;mso-wrap-style:square;mso-width-percent:0;mso-height-percent:0;mso-wrap-distance-left:9pt;mso-wrap-distance-top:0;mso-wrap-distance-right:9pt;mso-wrap-distance-bottom:0;mso-position-horizontal:absolute;mso-position-horizontal-relative:text;mso-position-vertical:absolute;mso-position-vertical-relative:text;mso-width-percent:0;mso-height-percent:0;mso-width-relative:page;mso-height-relative:page;v-text-anchor:top" o:gfxdata="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" stroked="f">
                 <v:path arrowok="t"/>
                 <v:textbox>
                   <w:txbxContent>
@@ -11240,7 +12453,7 @@
         </w:rPr>
         <w:br w:type="page"/>
       </w:r>
-      <w:bookmarkStart w:id="27" w:name="_Toc8243961"/>
+      <w:bookmarkStart w:id="29" w:name="_Toc8243961"/>
       <w:r>
         <w:rPr>
           <w:rFonts w:ascii="Times New Roman" w:hAnsi="Times New Roman"/>
@@ -11262,8 +12475,8 @@
         </w:rPr>
         <w:t xml:space="preserve"> QUADRO METODOLÓGICO</w:t>
       </w:r>
-      <w:bookmarkEnd w:id="26"/>
-      <w:bookmarkEnd w:id="27"/>
+      <w:bookmarkEnd w:id="28"/>
+      <w:bookmarkEnd w:id="29"/>
     </w:p>
     <w:p>
       <w:pPr>
@@ -11357,8 +12570,8 @@
           <w:szCs w:val="24"/>
         </w:rPr>
       </w:pPr>
-      <w:bookmarkStart w:id="28" w:name="_Toc8243962"/>
-      <w:bookmarkStart w:id="29" w:name="_Toc18940038"/>
+      <w:bookmarkStart w:id="30" w:name="_Toc8243962"/>
+      <w:bookmarkStart w:id="31" w:name="_Toc18940038"/>
       <w:r>
         <w:rPr>
           <w:rFonts w:ascii="Times New Roman" w:hAnsi="Times New Roman"/>
@@ -11389,8 +12602,8 @@
         </w:rPr>
         <w:t>pesquisa</w:t>
       </w:r>
-      <w:bookmarkEnd w:id="28"/>
-      <w:bookmarkEnd w:id="29"/>
+      <w:bookmarkEnd w:id="30"/>
+      <w:bookmarkEnd w:id="31"/>
     </w:p>
     <w:p>
       <w:pPr>
@@ -11504,8 +12717,8 @@
           <w:szCs w:val="24"/>
         </w:rPr>
       </w:pPr>
-      <w:bookmarkStart w:id="30" w:name="_Toc8243963"/>
-      <w:bookmarkStart w:id="31" w:name="_Toc18940039"/>
+      <w:bookmarkStart w:id="32" w:name="_Toc8243963"/>
+      <w:bookmarkStart w:id="33" w:name="_Toc18940039"/>
       <w:r>
         <w:rPr>
           <w:rFonts w:ascii="Times New Roman" w:hAnsi="Times New Roman"/>
@@ -11536,8 +12749,8 @@
         </w:rPr>
         <w:t>pesquisa</w:t>
       </w:r>
-      <w:bookmarkEnd w:id="30"/>
-      <w:bookmarkEnd w:id="31"/>
+      <w:bookmarkEnd w:id="32"/>
+      <w:bookmarkEnd w:id="33"/>
     </w:p>
     <w:p>
       <w:pPr>
@@ -11756,8 +12969,8 @@
           <w:szCs w:val="24"/>
         </w:rPr>
       </w:pPr>
-      <w:bookmarkStart w:id="32" w:name="_Toc8243964"/>
-      <w:bookmarkStart w:id="33" w:name="_Toc18940040"/>
+      <w:bookmarkStart w:id="34" w:name="_Toc8243964"/>
+      <w:bookmarkStart w:id="35" w:name="_Toc18940040"/>
       <w:r>
         <w:rPr>
           <w:rFonts w:ascii="Times New Roman" w:hAnsi="Times New Roman"/>
@@ -11778,8 +12991,8 @@
         </w:rPr>
         <w:t>.3 Instrumentos</w:t>
       </w:r>
-      <w:bookmarkEnd w:id="32"/>
-      <w:bookmarkEnd w:id="33"/>
+      <w:bookmarkEnd w:id="34"/>
+      <w:bookmarkEnd w:id="35"/>
     </w:p>
     <w:p>
       <w:pPr>
@@ -11922,8 +13135,8 @@
           <w:szCs w:val="24"/>
         </w:rPr>
       </w:pPr>
-      <w:bookmarkStart w:id="34" w:name="_Toc8243965"/>
-      <w:bookmarkStart w:id="35" w:name="_Toc18940041"/>
+      <w:bookmarkStart w:id="36" w:name="_Toc8243965"/>
+      <w:bookmarkStart w:id="37" w:name="_Toc18940041"/>
       <w:r>
         <w:rPr>
           <w:rFonts w:ascii="Times New Roman" w:hAnsi="Times New Roman"/>
@@ -11942,8 +13155,8 @@
         </w:rPr>
         <w:t>.4 Procedimentos</w:t>
       </w:r>
-      <w:bookmarkEnd w:id="34"/>
-      <w:bookmarkEnd w:id="35"/>
+      <w:bookmarkEnd w:id="36"/>
+      <w:bookmarkEnd w:id="37"/>
     </w:p>
     <w:p>
       <w:pPr>
@@ -12186,8 +13399,8 @@
           <w:szCs w:val="24"/>
         </w:rPr>
       </w:pPr>
-      <w:bookmarkStart w:id="36" w:name="_Toc8243966"/>
-      <w:bookmarkStart w:id="37" w:name="_Toc18940042"/>
+      <w:bookmarkStart w:id="38" w:name="_Toc8243966"/>
+      <w:bookmarkStart w:id="39" w:name="_Toc18940042"/>
       <w:r>
         <w:rPr>
           <w:rFonts w:ascii="Times New Roman" w:hAnsi="Times New Roman"/>
@@ -12229,8 +13442,8 @@
         </w:rPr>
         <w:t>do sistema</w:t>
       </w:r>
-      <w:bookmarkEnd w:id="36"/>
-      <w:bookmarkEnd w:id="37"/>
+      <w:bookmarkEnd w:id="38"/>
+      <w:bookmarkEnd w:id="39"/>
     </w:p>
     <w:p>
       <w:pPr>
@@ -12477,7 +13690,7 @@
           <w:rFonts w:ascii="Times New Roman" w:hAnsi="Times New Roman"/>
         </w:rPr>
       </w:pPr>
-      <w:bookmarkStart w:id="38" w:name="_Toc8243967"/>
+      <w:bookmarkStart w:id="40" w:name="_Toc8243967"/>
     </w:p>
     <w:p>
       <w:pPr>
@@ -12503,7 +13716,7 @@
           <w:szCs w:val="24"/>
         </w:rPr>
       </w:pPr>
-      <w:bookmarkStart w:id="39" w:name="_Toc18940043"/>
+      <w:bookmarkStart w:id="41" w:name="_Toc18940043"/>
       <w:r>
         <w:rPr>
           <w:rFonts w:ascii="Times New Roman" w:hAnsi="Times New Roman"/>
@@ -12537,8 +13750,8 @@
         </w:rPr>
         <w:t xml:space="preserve"> Diagrama de Casos de Uso</w:t>
       </w:r>
-      <w:bookmarkEnd w:id="38"/>
-      <w:bookmarkEnd w:id="39"/>
+      <w:bookmarkEnd w:id="40"/>
+      <w:bookmarkEnd w:id="41"/>
     </w:p>
     <w:p>
       <w:pPr>
@@ -13086,8 +14299,8 @@
           <w:szCs w:val="24"/>
         </w:rPr>
       </w:pPr>
-      <w:bookmarkStart w:id="40" w:name="_Toc8243968"/>
-      <w:bookmarkStart w:id="41" w:name="_Toc18940044"/>
+      <w:bookmarkStart w:id="42" w:name="_Toc8243968"/>
+      <w:bookmarkStart w:id="43" w:name="_Toc18940044"/>
       <w:r>
         <w:rPr>
           <w:rFonts w:ascii="Times New Roman" w:hAnsi="Times New Roman"/>
@@ -13122,8 +14335,8 @@
         </w:rPr>
         <w:t xml:space="preserve"> Tecnologias utilizadas</w:t>
       </w:r>
-      <w:bookmarkEnd w:id="40"/>
-      <w:bookmarkEnd w:id="41"/>
+      <w:bookmarkEnd w:id="42"/>
+      <w:bookmarkEnd w:id="43"/>
     </w:p>
     <w:p>
       <w:pPr>
@@ -13485,8 +14698,8 @@
           <w:szCs w:val="24"/>
         </w:rPr>
       </w:pPr>
-      <w:bookmarkStart w:id="42" w:name="_Toc8243969"/>
-      <w:bookmarkStart w:id="43" w:name="_Toc18940045"/>
+      <w:bookmarkStart w:id="44" w:name="_Toc8243969"/>
+      <w:bookmarkStart w:id="45" w:name="_Toc18940045"/>
       <w:r>
         <w:rPr>
           <w:rFonts w:ascii="Times New Roman" w:hAnsi="Times New Roman"/>
@@ -13520,8 +14733,8 @@
         </w:rPr>
         <w:t>Configuração do Ambiente</w:t>
       </w:r>
-      <w:bookmarkEnd w:id="42"/>
-      <w:bookmarkEnd w:id="43"/>
+      <w:bookmarkEnd w:id="44"/>
+      <w:bookmarkEnd w:id="45"/>
     </w:p>
     <w:p>
       <w:pPr>
@@ -13586,7 +14799,7 @@
           <w:rFonts w:ascii="Times New Roman" w:hAnsi="Times New Roman"/>
         </w:rPr>
       </w:pPr>
-      <w:bookmarkStart w:id="44" w:name="_Toc8243970"/>
+      <w:bookmarkStart w:id="46" w:name="_Toc8243970"/>
     </w:p>
     <w:p>
       <w:pPr>
@@ -13600,7 +14813,7 @@
           <w:szCs w:val="24"/>
         </w:rPr>
       </w:pPr>
-      <w:bookmarkStart w:id="45" w:name="_Toc18940046"/>
+      <w:bookmarkStart w:id="47" w:name="_Toc18940046"/>
       <w:r>
         <w:rPr>
           <w:rFonts w:ascii="Times New Roman" w:hAnsi="Times New Roman"/>
@@ -13634,8 +14847,8 @@
         </w:rPr>
         <w:t>Instalação do Node.js</w:t>
       </w:r>
-      <w:bookmarkEnd w:id="44"/>
-      <w:bookmarkEnd w:id="45"/>
+      <w:bookmarkEnd w:id="46"/>
+      <w:bookmarkEnd w:id="47"/>
     </w:p>
     <w:p>
       <w:pPr>
@@ -13922,7 +15135,7 @@
           <w:rFonts w:ascii="Times New Roman" w:hAnsi="Times New Roman"/>
         </w:rPr>
       </w:pPr>
-      <w:bookmarkStart w:id="46" w:name="_Toc8243971"/>
+      <w:bookmarkStart w:id="48" w:name="_Toc8243971"/>
     </w:p>
     <w:p>
       <w:pPr>
@@ -13948,7 +15161,7 @@
           <w:szCs w:val="24"/>
         </w:rPr>
       </w:pPr>
-      <w:bookmarkStart w:id="47" w:name="_Toc18940047"/>
+      <w:bookmarkStart w:id="49" w:name="_Toc18940047"/>
       <w:r>
         <w:rPr>
           <w:rFonts w:ascii="Times New Roman" w:hAnsi="Times New Roman"/>
@@ -13982,8 +15195,8 @@
         </w:rPr>
         <w:t>Instalação do Ionic</w:t>
       </w:r>
-      <w:bookmarkEnd w:id="46"/>
-      <w:bookmarkEnd w:id="47"/>
+      <w:bookmarkEnd w:id="48"/>
+      <w:bookmarkEnd w:id="49"/>
     </w:p>
     <w:p>
       <w:pPr>
@@ -15338,7 +16551,7 @@
           <w:szCs w:val="24"/>
         </w:rPr>
       </w:pPr>
-      <w:bookmarkStart w:id="48" w:name="_Toc8243972"/>
+      <w:bookmarkStart w:id="50" w:name="_Toc8243972"/>
       <w:r>
         <w:rPr>
           <w:rFonts w:ascii="Times New Roman" w:hAnsi="Times New Roman"/>
@@ -15430,9 +16643,9 @@
           <w:szCs w:val="24"/>
         </w:rPr>
       </w:pPr>
-      <w:bookmarkStart w:id="49" w:name="_Toc8243973"/>
-      <w:bookmarkStart w:id="50" w:name="_Toc18940048"/>
-      <w:bookmarkEnd w:id="48"/>
+      <w:bookmarkStart w:id="51" w:name="_Toc8243973"/>
+      <w:bookmarkStart w:id="52" w:name="_Toc18940048"/>
+      <w:bookmarkEnd w:id="50"/>
       <w:r>
         <w:rPr>
           <w:rFonts w:ascii="Times New Roman" w:hAnsi="Times New Roman"/>
@@ -15483,8 +16696,8 @@
         </w:rPr>
         <w:t>istema</w:t>
       </w:r>
-      <w:bookmarkEnd w:id="49"/>
-      <w:bookmarkEnd w:id="50"/>
+      <w:bookmarkEnd w:id="51"/>
+      <w:bookmarkEnd w:id="52"/>
     </w:p>
     <w:p>
       <w:pPr>
@@ -15556,7 +16769,7 @@
           <w:szCs w:val="24"/>
         </w:rPr>
       </w:pPr>
-      <w:bookmarkStart w:id="51" w:name="_Toc18940049"/>
+      <w:bookmarkStart w:id="53" w:name="_Toc18940049"/>
       <w:r>
         <w:rPr>
           <w:rFonts w:ascii="Times New Roman" w:hAnsi="Times New Roman"/>
@@ -15567,7 +16780,7 @@
         </w:rPr>
         <w:t>3.5.1 Criação do projeto</w:t>
       </w:r>
-      <w:bookmarkEnd w:id="51"/>
+      <w:bookmarkEnd w:id="53"/>
     </w:p>
     <w:p/>
     <w:p>
@@ -16322,7 +17535,7 @@
           <w:szCs w:val="24"/>
         </w:rPr>
       </w:pPr>
-      <w:bookmarkStart w:id="52" w:name="_Toc18940050"/>
+      <w:bookmarkStart w:id="54" w:name="_Toc18940050"/>
       <w:r>
         <w:rPr>
           <w:rFonts w:ascii="Times New Roman" w:hAnsi="Times New Roman"/>
@@ -16333,7 +17546,7 @@
         </w:rPr>
         <w:t>3.5.2 Estrutura de diretórios</w:t>
       </w:r>
-      <w:bookmarkEnd w:id="52"/>
+      <w:bookmarkEnd w:id="54"/>
     </w:p>
     <w:p/>
     <w:p>
@@ -16723,7 +17936,7 @@
           <w:szCs w:val="24"/>
         </w:rPr>
       </w:pPr>
-      <w:bookmarkStart w:id="53" w:name="_Toc18940051"/>
+      <w:bookmarkStart w:id="55" w:name="_Toc18940051"/>
       <w:r>
         <w:rPr>
           <w:rFonts w:ascii="Times New Roman" w:hAnsi="Times New Roman"/>
@@ -16747,7 +17960,7 @@
         </w:rPr>
         <w:t>e2e</w:t>
       </w:r>
-      <w:bookmarkEnd w:id="53"/>
+      <w:bookmarkEnd w:id="55"/>
       <w:r>
         <w:rPr>
           <w:rFonts w:ascii="Times New Roman" w:hAnsi="Times New Roman"/>
@@ -16794,7 +18007,7 @@
           <w:szCs w:val="24"/>
         </w:rPr>
       </w:pPr>
-      <w:bookmarkStart w:id="54" w:name="_Toc18940052"/>
+      <w:bookmarkStart w:id="56" w:name="_Toc18940052"/>
       <w:r>
         <w:rPr>
           <w:rFonts w:ascii="Times New Roman" w:hAnsi="Times New Roman"/>
@@ -16818,16 +18031,16 @@
         </w:rPr>
         <w:t>node_modules</w:t>
       </w:r>
-      <w:bookmarkStart w:id="55" w:name="_Toc18690685"/>
-      <w:bookmarkStart w:id="56" w:name="_Toc18845284"/>
-      <w:bookmarkStart w:id="57" w:name="_Toc18845907"/>
-      <w:bookmarkStart w:id="58" w:name="_Toc18853443"/>
-      <w:bookmarkStart w:id="59" w:name="_Toc18854072"/>
-      <w:bookmarkStart w:id="60" w:name="_Toc18854413"/>
-      <w:bookmarkStart w:id="61" w:name="_Toc18855100"/>
-      <w:bookmarkStart w:id="62" w:name="_Toc18855394"/>
-      <w:bookmarkStart w:id="63" w:name="_Toc18940053"/>
-      <w:bookmarkEnd w:id="54"/>
+      <w:bookmarkStart w:id="57" w:name="_Toc18690685"/>
+      <w:bookmarkStart w:id="58" w:name="_Toc18845284"/>
+      <w:bookmarkStart w:id="59" w:name="_Toc18845907"/>
+      <w:bookmarkStart w:id="60" w:name="_Toc18853443"/>
+      <w:bookmarkStart w:id="61" w:name="_Toc18854072"/>
+      <w:bookmarkStart w:id="62" w:name="_Toc18854413"/>
+      <w:bookmarkStart w:id="63" w:name="_Toc18855100"/>
+      <w:bookmarkStart w:id="64" w:name="_Toc18855394"/>
+      <w:bookmarkStart w:id="65" w:name="_Toc18940053"/>
+      <w:bookmarkEnd w:id="56"/>
       <w:r>
         <w:rPr>
           <w:rFonts w:ascii="Times New Roman" w:hAnsi="Times New Roman"/>
@@ -16883,8 +18096,6 @@
         </w:rPr>
         <w:t xml:space="preserve"> as bibliotecas quando as adicionamos ao projeto, e também gerenciar os pacotes e suas versões.</w:t>
       </w:r>
-      <w:bookmarkEnd w:id="55"/>
-      <w:bookmarkEnd w:id="56"/>
       <w:bookmarkEnd w:id="57"/>
       <w:bookmarkEnd w:id="58"/>
       <w:bookmarkEnd w:id="59"/>
@@ -16892,6 +18103,8 @@
       <w:bookmarkEnd w:id="61"/>
       <w:bookmarkEnd w:id="62"/>
       <w:bookmarkEnd w:id="63"/>
+      <w:bookmarkEnd w:id="64"/>
+      <w:bookmarkEnd w:id="65"/>
     </w:p>
     <w:p>
       <w:pPr>
@@ -16906,7 +18119,7 @@
           <w:szCs w:val="24"/>
         </w:rPr>
       </w:pPr>
-      <w:bookmarkStart w:id="64" w:name="_Toc18940054"/>
+      <w:bookmarkStart w:id="66" w:name="_Toc18940054"/>
       <w:r>
         <w:rPr>
           <w:rFonts w:ascii="Times New Roman" w:hAnsi="Times New Roman"/>
@@ -16930,7 +18143,7 @@
         </w:rPr>
         <w:t>assets</w:t>
       </w:r>
-      <w:bookmarkEnd w:id="64"/>
+      <w:bookmarkEnd w:id="66"/>
       <w:r>
         <w:rPr>
           <w:rFonts w:ascii="Times New Roman" w:hAnsi="Times New Roman"/>
@@ -16977,7 +18190,7 @@
           <w:szCs w:val="24"/>
         </w:rPr>
       </w:pPr>
-      <w:bookmarkStart w:id="65" w:name="_Toc18940055"/>
+      <w:bookmarkStart w:id="67" w:name="_Toc18940055"/>
       <w:r>
         <w:rPr>
           <w:rFonts w:ascii="Times New Roman" w:hAnsi="Times New Roman"/>
@@ -17001,7 +18214,7 @@
         </w:rPr>
         <w:t>environments</w:t>
       </w:r>
-      <w:bookmarkEnd w:id="65"/>
+      <w:bookmarkEnd w:id="67"/>
       <w:r>
         <w:rPr>
           <w:rFonts w:ascii="Times New Roman" w:hAnsi="Times New Roman"/>
@@ -17045,7 +18258,7 @@
           <w:szCs w:val="24"/>
         </w:rPr>
       </w:pPr>
-      <w:bookmarkStart w:id="66" w:name="_Toc18940056"/>
+      <w:bookmarkStart w:id="68" w:name="_Toc18940056"/>
       <w:r>
         <w:rPr>
           <w:rFonts w:ascii="Times New Roman" w:hAnsi="Times New Roman"/>
@@ -17057,7 +18270,7 @@
         <w:lastRenderedPageBreak/>
         <w:t>3.5.3 Configuração do Firebase</w:t>
       </w:r>
-      <w:bookmarkEnd w:id="66"/>
+      <w:bookmarkEnd w:id="68"/>
     </w:p>
     <w:p/>
     <w:p>
@@ -17655,7 +18868,7 @@
           <w:szCs w:val="24"/>
         </w:rPr>
       </w:pPr>
-      <w:bookmarkStart w:id="67" w:name="_Toc18940057"/>
+      <w:bookmarkStart w:id="69" w:name="_Toc18940057"/>
       <w:r>
         <w:rPr>
           <w:rFonts w:ascii="Times New Roman" w:hAnsi="Times New Roman"/>
@@ -17668,7 +18881,7 @@
         <w:lastRenderedPageBreak/>
         <w:t>3.5.3.1 Instalação do Firebase e do AngularFire</w:t>
       </w:r>
-      <w:bookmarkEnd w:id="67"/>
+      <w:bookmarkEnd w:id="69"/>
     </w:p>
     <w:p>
       <w:pPr>
@@ -17817,7 +19030,7 @@
         <w:tab/>
         <w:t xml:space="preserve">     </w:t>
       </w:r>
-      <w:bookmarkStart w:id="68" w:name="_Toc18940058"/>
+      <w:bookmarkStart w:id="70" w:name="_Toc18940058"/>
       <w:r>
         <w:rPr>
           <w:rFonts w:eastAsia="Calibri"/>
@@ -17845,7 +19058,7 @@
         </w:rPr>
         <w:t>Configuração do firebase</w:t>
       </w:r>
-      <w:bookmarkEnd w:id="68"/>
+      <w:bookmarkEnd w:id="70"/>
     </w:p>
     <w:p>
       <w:pPr>
@@ -18308,7 +19521,7 @@
           <w:szCs w:val="24"/>
         </w:rPr>
       </w:pPr>
-      <w:bookmarkStart w:id="69" w:name="_Toc18940059"/>
+      <w:bookmarkStart w:id="71" w:name="_Toc18940059"/>
     </w:p>
     <w:p>
       <w:pPr>
@@ -18355,7 +19568,7 @@
         </w:rPr>
         <w:t>3.5.4 Modelagem do banco de dados</w:t>
       </w:r>
-      <w:bookmarkEnd w:id="69"/>
+      <w:bookmarkEnd w:id="71"/>
     </w:p>
     <w:p>
       <w:r>
@@ -18395,7 +19608,7 @@
           <w:szCs w:val="24"/>
         </w:rPr>
       </w:pPr>
-      <w:bookmarkStart w:id="70" w:name="_Toc18940060"/>
+      <w:bookmarkStart w:id="72" w:name="_Toc18940060"/>
       <w:r>
         <w:rPr>
           <w:rFonts w:ascii="Times New Roman" w:hAnsi="Times New Roman"/>
@@ -18407,7 +19620,7 @@
         <w:lastRenderedPageBreak/>
         <w:t>3.5.5 Desenvolvimento do aplicativo</w:t>
       </w:r>
-      <w:bookmarkEnd w:id="70"/>
+      <w:bookmarkEnd w:id="72"/>
     </w:p>
     <w:p>
       <w:pPr>
@@ -21708,8 +22921,8 @@
           <w:szCs w:val="24"/>
         </w:rPr>
       </w:pPr>
-      <w:bookmarkStart w:id="71" w:name="_Toc8243974"/>
-      <w:bookmarkStart w:id="72" w:name="_Toc18940061"/>
+      <w:bookmarkStart w:id="73" w:name="_Toc8243974"/>
+      <w:bookmarkStart w:id="74" w:name="_Toc18940061"/>
       <w:r>
         <w:rPr>
           <w:rFonts w:ascii="Times New Roman" w:hAnsi="Times New Roman"/>
@@ -21760,8 +22973,8 @@
         </w:rPr>
         <w:t>plicativo</w:t>
       </w:r>
-      <w:bookmarkEnd w:id="71"/>
-      <w:bookmarkEnd w:id="72"/>
+      <w:bookmarkEnd w:id="73"/>
+      <w:bookmarkEnd w:id="74"/>
     </w:p>
     <w:p>
       <w:pPr>
@@ -21853,9 +23066,9 @@
           <w:szCs w:val="24"/>
         </w:rPr>
       </w:pPr>
-      <w:bookmarkStart w:id="73" w:name="_Toc8243977"/>
-      <w:bookmarkStart w:id="74" w:name="_Toc8244317"/>
-      <w:bookmarkStart w:id="75" w:name="_Toc18940062"/>
+      <w:bookmarkStart w:id="75" w:name="_Toc8243977"/>
+      <w:bookmarkStart w:id="76" w:name="_Toc8244317"/>
+      <w:bookmarkStart w:id="77" w:name="_Toc18940062"/>
       <w:r>
         <w:rPr>
           <w:rFonts w:ascii="Times New Roman" w:hAnsi="Times New Roman"/>
@@ -21876,9 +23089,9 @@
         </w:rPr>
         <w:t xml:space="preserve"> RESULTADOS </w:t>
       </w:r>
-      <w:bookmarkEnd w:id="73"/>
-      <w:bookmarkEnd w:id="74"/>
       <w:bookmarkEnd w:id="75"/>
+      <w:bookmarkEnd w:id="76"/>
+      <w:bookmarkEnd w:id="77"/>
       <w:r>
         <w:rPr>
           <w:rFonts w:ascii="Times New Roman" w:hAnsi="Times New Roman"/>
@@ -22254,7 +23467,7 @@
           <w:szCs w:val="24"/>
         </w:rPr>
       </w:pPr>
-      <w:bookmarkStart w:id="76" w:name="_Toc18940063"/>
+      <w:bookmarkStart w:id="78" w:name="_Toc18940063"/>
       <w:r>
         <w:rPr>
           <w:rFonts w:ascii="Times New Roman" w:hAnsi="Times New Roman"/>
@@ -22265,7 +23478,7 @@
         </w:rPr>
         <w:t xml:space="preserve">4.1 Proporcionar </w:t>
       </w:r>
-      <w:bookmarkEnd w:id="76"/>
+      <w:bookmarkEnd w:id="78"/>
       <w:r>
         <w:rPr>
           <w:rFonts w:ascii="Times New Roman" w:hAnsi="Times New Roman"/>
@@ -22513,7 +23726,7 @@
           <w:sz w:val="20"/>
           <w:szCs w:val="20"/>
         </w:rPr>
-        <w:t>10</w:t>
+        <w:t>11</w:t>
       </w:r>
       <w:r>
         <w:rPr>
@@ -22555,7 +23768,6 @@
           <w:szCs w:val="24"/>
         </w:rPr>
       </w:pPr>
-      <w:bookmarkStart w:id="77" w:name="_GoBack"/>
       <w:r>
         <w:rPr>
           <w:rFonts w:ascii="Times New Roman" w:hAnsi="Times New Roman"/>
@@ -22618,7 +23830,6 @@
           </wp:inline>
         </w:drawing>
       </w:r>
-      <w:bookmarkEnd w:id="77"/>
     </w:p>
     <w:p>
       <w:pPr>
@@ -25238,6 +26449,8 @@
           <w:szCs w:val="24"/>
         </w:rPr>
       </w:pPr>
+      <w:bookmarkStart w:id="79" w:name="_GoBack"/>
+      <w:bookmarkEnd w:id="79"/>
     </w:p>
     <w:p>
       <w:pPr>
@@ -25778,7 +26991,7 @@
           <w:szCs w:val="24"/>
         </w:rPr>
       </w:pPr>
-      <w:bookmarkStart w:id="78" w:name="_Toc18940064"/>
+      <w:bookmarkStart w:id="80" w:name="_Toc18940064"/>
       <w:r>
         <w:rPr>
           <w:rFonts w:ascii="Times New Roman" w:hAnsi="Times New Roman"/>
@@ -25789,7 +27002,7 @@
         <w:lastRenderedPageBreak/>
         <w:t>5 CONCLUSÃO</w:t>
       </w:r>
-      <w:bookmarkEnd w:id="78"/>
+      <w:bookmarkEnd w:id="80"/>
       <w:r>
         <w:rPr>
           <w:rFonts w:ascii="Times New Roman" w:hAnsi="Times New Roman"/>
@@ -26131,9 +27344,9 @@
           <w:szCs w:val="24"/>
         </w:rPr>
       </w:pPr>
-      <w:bookmarkStart w:id="79" w:name="_Toc8243978"/>
-      <w:bookmarkStart w:id="80" w:name="_Toc8244318"/>
-      <w:bookmarkStart w:id="81" w:name="_Toc18940065"/>
+      <w:bookmarkStart w:id="81" w:name="_Toc8243978"/>
+      <w:bookmarkStart w:id="82" w:name="_Toc8244318"/>
+      <w:bookmarkStart w:id="83" w:name="_Toc18940065"/>
       <w:r>
         <w:rPr>
           <w:rFonts w:ascii="Times New Roman" w:hAnsi="Times New Roman"/>
@@ -26145,9 +27358,9 @@
         <w:lastRenderedPageBreak/>
         <w:t>REFERÊNCIAS</w:t>
       </w:r>
-      <w:bookmarkEnd w:id="79"/>
-      <w:bookmarkEnd w:id="80"/>
       <w:bookmarkEnd w:id="81"/>
+      <w:bookmarkEnd w:id="82"/>
+      <w:bookmarkEnd w:id="83"/>
     </w:p>
     <w:p>
       <w:pPr>
@@ -26185,7 +27398,6 @@
           <w:rFonts w:ascii="Times New Roman" w:hAnsi="Times New Roman"/>
           <w:sz w:val="24"/>
           <w:szCs w:val="24"/>
-          <w:lang w:val="en-US"/>
         </w:rPr>
         <w:t>ANGULAR</w:t>
       </w:r>
@@ -26194,7 +27406,6 @@
           <w:rFonts w:ascii="Times New Roman" w:hAnsi="Times New Roman"/>
           <w:sz w:val="24"/>
           <w:szCs w:val="24"/>
-          <w:lang w:val="en-US"/>
         </w:rPr>
         <w:t xml:space="preserve">. </w:t>
       </w:r>
@@ -26204,16 +27415,15 @@
           <w:b/>
           <w:sz w:val="24"/>
           <w:szCs w:val="24"/>
-          <w:lang w:val="en-US"/>
         </w:rPr>
         <w:t xml:space="preserve">Angular - </w:t>
       </w:r>
-      <w:r>
-        <w:rPr>
-          <w:rFonts w:ascii="Times New Roman" w:hAnsi="Times New Roman"/>
-          <w:sz w:val="24"/>
-          <w:szCs w:val="24"/>
-          <w:lang w:val="en-US"/>
+      <w:proofErr w:type="spellStart"/>
+      <w:r>
+        <w:rPr>
+          <w:rFonts w:ascii="Times New Roman" w:hAnsi="Times New Roman"/>
+          <w:sz w:val="24"/>
+          <w:szCs w:val="24"/>
         </w:rPr>
         <w:t>w</w:t>
       </w:r>
@@ -26222,17 +27432,44 @@
           <w:rFonts w:ascii="Times New Roman" w:hAnsi="Times New Roman"/>
           <w:sz w:val="24"/>
           <w:szCs w:val="24"/>
-          <w:lang w:val="en-US"/>
-        </w:rPr>
-        <w:t>hat is Angular</w:t>
-      </w:r>
+        </w:rPr>
+        <w:t>hat</w:t>
+      </w:r>
+      <w:proofErr w:type="spellEnd"/>
+      <w:r>
+        <w:rPr>
+          <w:rFonts w:ascii="Times New Roman" w:hAnsi="Times New Roman"/>
+          <w:sz w:val="24"/>
+          <w:szCs w:val="24"/>
+        </w:rPr>
+        <w:t xml:space="preserve"> </w:t>
+      </w:r>
+      <w:proofErr w:type="spellStart"/>
+      <w:proofErr w:type="gramStart"/>
+      <w:r>
+        <w:rPr>
+          <w:rFonts w:ascii="Times New Roman" w:hAnsi="Times New Roman"/>
+          <w:sz w:val="24"/>
+          <w:szCs w:val="24"/>
+        </w:rPr>
+        <w:t>is</w:t>
+      </w:r>
+      <w:proofErr w:type="spellEnd"/>
+      <w:r>
+        <w:rPr>
+          <w:rFonts w:ascii="Times New Roman" w:hAnsi="Times New Roman"/>
+          <w:sz w:val="24"/>
+          <w:szCs w:val="24"/>
+        </w:rPr>
+        <w:t xml:space="preserve"> Angular</w:t>
+      </w:r>
+      <w:proofErr w:type="gramEnd"/>
       <w:r>
         <w:rPr>
           <w:rFonts w:ascii="Times New Roman" w:hAnsi="Times New Roman"/>
           <w:b/>
           <w:sz w:val="24"/>
           <w:szCs w:val="24"/>
-          <w:lang w:val="en-US"/>
         </w:rPr>
         <w:t>.</w:t>
       </w:r>
@@ -26241,7 +27478,6 @@
           <w:rFonts w:ascii="Times New Roman" w:hAnsi="Times New Roman"/>
           <w:sz w:val="24"/>
           <w:szCs w:val="24"/>
-          <w:lang w:val="en-US"/>
         </w:rPr>
         <w:t xml:space="preserve"> </w:t>
       </w:r>
@@ -27133,7 +28369,7 @@
         <w:t>.</w:t>
       </w:r>
     </w:p>
-    <w:bookmarkEnd w:id="5"/>
+    <w:bookmarkEnd w:id="7"/>
     <w:p>
       <w:pPr>
         <w:spacing w:after="0"/>
@@ -29145,6 +30381,7 @@
     <w:lsdException w:name="HTML Sample" w:semiHidden="1" w:unhideWhenUsed="1"/>
     <w:lsdException w:name="HTML Typewriter" w:semiHidden="1" w:unhideWhenUsed="1"/>
     <w:lsdException w:name="HTML Variable" w:semiHidden="1" w:unhideWhenUsed="1"/>
+    <w:lsdException w:name="Normal Table" w:semiHidden="1" w:unhideWhenUsed="1"/>
     <w:lsdException w:name="annotation subject" w:semiHidden="1" w:unhideWhenUsed="1"/>
     <w:lsdException w:name="No List" w:semiHidden="1" w:unhideWhenUsed="1"/>
     <w:lsdException w:name="Outline List 1" w:semiHidden="1" w:unhideWhenUsed="1"/>
@@ -29191,8 +30428,10 @@
     <w:lsdException w:name="Table Subtle 2" w:semiHidden="1" w:unhideWhenUsed="1"/>
     <w:lsdException w:name="Table Web 1" w:semiHidden="1" w:unhideWhenUsed="1"/>
     <w:lsdException w:name="Table Web 2" w:semiHidden="1" w:unhideWhenUsed="1"/>
+    <w:lsdException w:name="Table Web 3" w:semiHidden="1" w:unhideWhenUsed="1"/>
     <w:lsdException w:name="Balloon Text" w:semiHidden="1" w:unhideWhenUsed="1"/>
     <w:lsdException w:name="Table Grid" w:uiPriority="39"/>
+    <w:lsdException w:name="Table Theme" w:semiHidden="1" w:unhideWhenUsed="1"/>
     <w:lsdException w:name="Placeholder Text" w:semiHidden="1"/>
     <w:lsdException w:name="No Spacing" w:uiPriority="1" w:qFormat="1"/>
     <w:lsdException w:name="Light Shading" w:uiPriority="60"/>
@@ -30246,7 +31485,7 @@
 </file>
 
 <file path=customXml/itemProps1.xml><?xml version="1.0" encoding="utf-8"?>
-<ds:datastoreItem xmlns:ds="http://schemas.openxmlformats.org/officeDocument/2006/customXml" ds:itemID="{7418412C-3195-4330-98AE-CE3BEC6C5B83}">
+<ds:datastoreItem xmlns:ds="http://schemas.openxmlformats.org/officeDocument/2006/customXml" ds:itemID="{4986F8B3-C072-4CB8-B6F8-ED9A569858CC}">
   <ds:schemaRefs>
     <ds:schemaRef ds:uri="http://schemas.openxmlformats.org/officeDocument/2006/bibliography"/>
   </ds:schemaRefs>

</xml_diff>